<commit_message>
mise a jour memoire et dossier pro
</commit_message>
<xml_diff>
--- a/Documents/Mémoire.docx
+++ b/Documents/Mémoire.docx
@@ -11191,7 +11191,7 @@
           <w:noProof/>
         </w:rPr>
         <w:drawing>
-          <wp:anchor distT="0" distB="0" distL="114300" distR="114300" simplePos="0" relativeHeight="251673600" behindDoc="1" locked="0" layoutInCell="1" allowOverlap="1" wp14:anchorId="591B2056" wp14:editId="5D9BC009">
+          <wp:anchor distT="0" distB="0" distL="114300" distR="114300" simplePos="0" relativeHeight="251673600" behindDoc="1" locked="0" layoutInCell="1" allowOverlap="1" wp14:anchorId="591B2056" wp14:editId="2C064B07">
             <wp:simplePos x="0" y="0"/>
             <wp:positionH relativeFrom="margin">
               <wp:align>right</wp:align>
@@ -16975,7 +16975,7 @@
       </w:r>
       <w:proofErr w:type="spellStart"/>
       <w:r>
-        <w:t>Fixture.sql</w:t>
+        <w:t>UserController.ts</w:t>
       </w:r>
       <w:proofErr w:type="spellEnd"/>
     </w:p>
@@ -17024,6 +17024,9 @@
     <w:p/>
     <w:p>
       <w:r>
+        <w:rPr>
+          <w:noProof/>
+        </w:rPr>
         <w:drawing>
           <wp:inline distT="0" distB="0" distL="0" distR="0" wp14:anchorId="52017ADB" wp14:editId="0CA7542D">
             <wp:extent cx="5760720" cy="4998720"/>

</xml_diff>

<commit_message>
tous les diagrammes sonts a jour
</commit_message>
<xml_diff>
--- a/Documents/Mémoire.docx
+++ b/Documents/Mémoire.docx
@@ -275,7 +275,7 @@
             </w:rPr>
             <w:fldChar w:fldCharType="separate"/>
           </w:r>
-          <w:hyperlink w:anchor="_Toc201187909" w:history="1">
+          <w:hyperlink w:anchor="_Toc201194379" w:history="1">
             <w:r>
               <w:rPr>
                 <w:rStyle w:val="Lienhypertexte"/>
@@ -302,7 +302,7 @@
                 <w:noProof/>
                 <w:webHidden/>
               </w:rPr>
-              <w:instrText xml:space="preserve"> PAGEREF _Toc201187909 \h </w:instrText>
+              <w:instrText xml:space="preserve"> PAGEREF _Toc201194379 \h </w:instrText>
             </w:r>
             <w:r>
               <w:rPr>
@@ -345,7 +345,7 @@
               <w:lang w:eastAsia="fr-FR"/>
             </w:rPr>
           </w:pPr>
-          <w:hyperlink w:anchor="_Toc201187910" w:history="1">
+          <w:hyperlink w:anchor="_Toc201194380" w:history="1">
             <w:r>
               <w:rPr>
                 <w:rStyle w:val="Lienhypertexte"/>
@@ -372,7 +372,7 @@
                 <w:noProof/>
                 <w:webHidden/>
               </w:rPr>
-              <w:instrText xml:space="preserve"> PAGEREF _Toc201187910 \h </w:instrText>
+              <w:instrText xml:space="preserve"> PAGEREF _Toc201194380 \h </w:instrText>
             </w:r>
             <w:r>
               <w:rPr>
@@ -415,7 +415,7 @@
               <w:lang w:eastAsia="fr-FR"/>
             </w:rPr>
           </w:pPr>
-          <w:hyperlink w:anchor="_Toc201187911" w:history="1">
+          <w:hyperlink w:anchor="_Toc201194381" w:history="1">
             <w:r>
               <w:rPr>
                 <w:rStyle w:val="Lienhypertexte"/>
@@ -442,7 +442,7 @@
                 <w:noProof/>
                 <w:webHidden/>
               </w:rPr>
-              <w:instrText xml:space="preserve"> PAGEREF _Toc201187911 \h </w:instrText>
+              <w:instrText xml:space="preserve"> PAGEREF _Toc201194381 \h </w:instrText>
             </w:r>
             <w:r>
               <w:rPr>
@@ -485,7 +485,7 @@
               <w:lang w:eastAsia="fr-FR"/>
             </w:rPr>
           </w:pPr>
-          <w:hyperlink w:anchor="_Toc201187912" w:history="1">
+          <w:hyperlink w:anchor="_Toc201194382" w:history="1">
             <w:r>
               <w:rPr>
                 <w:rStyle w:val="Lienhypertexte"/>
@@ -512,7 +512,7 @@
                 <w:noProof/>
                 <w:webHidden/>
               </w:rPr>
-              <w:instrText xml:space="preserve"> PAGEREF _Toc201187912 \h </w:instrText>
+              <w:instrText xml:space="preserve"> PAGEREF _Toc201194382 \h </w:instrText>
             </w:r>
             <w:r>
               <w:rPr>
@@ -555,7 +555,7 @@
               <w:lang w:eastAsia="fr-FR"/>
             </w:rPr>
           </w:pPr>
-          <w:hyperlink w:anchor="_Toc201187913" w:history="1">
+          <w:hyperlink w:anchor="_Toc201194383" w:history="1">
             <w:r>
               <w:rPr>
                 <w:rStyle w:val="Lienhypertexte"/>
@@ -582,7 +582,7 @@
                 <w:noProof/>
                 <w:webHidden/>
               </w:rPr>
-              <w:instrText xml:space="preserve"> PAGEREF _Toc201187913 \h </w:instrText>
+              <w:instrText xml:space="preserve"> PAGEREF _Toc201194383 \h </w:instrText>
             </w:r>
             <w:r>
               <w:rPr>
@@ -625,7 +625,7 @@
               <w:lang w:eastAsia="fr-FR"/>
             </w:rPr>
           </w:pPr>
-          <w:hyperlink w:anchor="_Toc201187914" w:history="1">
+          <w:hyperlink w:anchor="_Toc201194384" w:history="1">
             <w:r>
               <w:rPr>
                 <w:rStyle w:val="Lienhypertexte"/>
@@ -652,7 +652,7 @@
                 <w:noProof/>
                 <w:webHidden/>
               </w:rPr>
-              <w:instrText xml:space="preserve"> PAGEREF _Toc201187914 \h </w:instrText>
+              <w:instrText xml:space="preserve"> PAGEREF _Toc201194384 \h </w:instrText>
             </w:r>
             <w:r>
               <w:rPr>
@@ -695,7 +695,7 @@
               <w:lang w:eastAsia="fr-FR"/>
             </w:rPr>
           </w:pPr>
-          <w:hyperlink w:anchor="_Toc201187915" w:history="1">
+          <w:hyperlink w:anchor="_Toc201194385" w:history="1">
             <w:r>
               <w:rPr>
                 <w:rStyle w:val="Lienhypertexte"/>
@@ -722,7 +722,7 @@
                 <w:noProof/>
                 <w:webHidden/>
               </w:rPr>
-              <w:instrText xml:space="preserve"> PAGEREF _Toc201187915 \h </w:instrText>
+              <w:instrText xml:space="preserve"> PAGEREF _Toc201194385 \h </w:instrText>
             </w:r>
             <w:r>
               <w:rPr>
@@ -765,7 +765,7 @@
               <w:lang w:eastAsia="fr-FR"/>
             </w:rPr>
           </w:pPr>
-          <w:hyperlink w:anchor="_Toc201187916" w:history="1">
+          <w:hyperlink w:anchor="_Toc201194386" w:history="1">
             <w:r>
               <w:rPr>
                 <w:rStyle w:val="Lienhypertexte"/>
@@ -792,7 +792,7 @@
                 <w:noProof/>
                 <w:webHidden/>
               </w:rPr>
-              <w:instrText xml:space="preserve"> PAGEREF _Toc201187916 \h </w:instrText>
+              <w:instrText xml:space="preserve"> PAGEREF _Toc201194386 \h </w:instrText>
             </w:r>
             <w:r>
               <w:rPr>
@@ -835,7 +835,7 @@
               <w:lang w:eastAsia="fr-FR"/>
             </w:rPr>
           </w:pPr>
-          <w:hyperlink w:anchor="_Toc201187917" w:history="1">
+          <w:hyperlink w:anchor="_Toc201194387" w:history="1">
             <w:r>
               <w:rPr>
                 <w:rStyle w:val="Lienhypertexte"/>
@@ -862,7 +862,7 @@
                 <w:noProof/>
                 <w:webHidden/>
               </w:rPr>
-              <w:instrText xml:space="preserve"> PAGEREF _Toc201187917 \h </w:instrText>
+              <w:instrText xml:space="preserve"> PAGEREF _Toc201194387 \h </w:instrText>
             </w:r>
             <w:r>
               <w:rPr>
@@ -905,7 +905,7 @@
               <w:lang w:eastAsia="fr-FR"/>
             </w:rPr>
           </w:pPr>
-          <w:hyperlink w:anchor="_Toc201187918" w:history="1">
+          <w:hyperlink w:anchor="_Toc201194388" w:history="1">
             <w:r>
               <w:rPr>
                 <w:rStyle w:val="Lienhypertexte"/>
@@ -932,7 +932,7 @@
                 <w:noProof/>
                 <w:webHidden/>
               </w:rPr>
-              <w:instrText xml:space="preserve"> PAGEREF _Toc201187918 \h </w:instrText>
+              <w:instrText xml:space="preserve"> PAGEREF _Toc201194388 \h </w:instrText>
             </w:r>
             <w:r>
               <w:rPr>
@@ -975,7 +975,7 @@
               <w:lang w:eastAsia="fr-FR"/>
             </w:rPr>
           </w:pPr>
-          <w:hyperlink w:anchor="_Toc201187919" w:history="1">
+          <w:hyperlink w:anchor="_Toc201194389" w:history="1">
             <w:r>
               <w:rPr>
                 <w:rStyle w:val="Lienhypertexte"/>
@@ -1002,7 +1002,7 @@
                 <w:noProof/>
                 <w:webHidden/>
               </w:rPr>
-              <w:instrText xml:space="preserve"> PAGEREF _Toc201187919 \h </w:instrText>
+              <w:instrText xml:space="preserve"> PAGEREF _Toc201194389 \h </w:instrText>
             </w:r>
             <w:r>
               <w:rPr>
@@ -1045,7 +1045,7 @@
               <w:lang w:eastAsia="fr-FR"/>
             </w:rPr>
           </w:pPr>
-          <w:hyperlink w:anchor="_Toc201187920" w:history="1">
+          <w:hyperlink w:anchor="_Toc201194390" w:history="1">
             <w:r>
               <w:rPr>
                 <w:rStyle w:val="Lienhypertexte"/>
@@ -1072,7 +1072,7 @@
                 <w:noProof/>
                 <w:webHidden/>
               </w:rPr>
-              <w:instrText xml:space="preserve"> PAGEREF _Toc201187920 \h </w:instrText>
+              <w:instrText xml:space="preserve"> PAGEREF _Toc201194390 \h </w:instrText>
             </w:r>
             <w:r>
               <w:rPr>
@@ -1115,7 +1115,7 @@
               <w:lang w:eastAsia="fr-FR"/>
             </w:rPr>
           </w:pPr>
-          <w:hyperlink w:anchor="_Toc201187921" w:history="1">
+          <w:hyperlink w:anchor="_Toc201194391" w:history="1">
             <w:r>
               <w:rPr>
                 <w:rStyle w:val="Lienhypertexte"/>
@@ -1142,7 +1142,7 @@
                 <w:noProof/>
                 <w:webHidden/>
               </w:rPr>
-              <w:instrText xml:space="preserve"> PAGEREF _Toc201187921 \h </w:instrText>
+              <w:instrText xml:space="preserve"> PAGEREF _Toc201194391 \h </w:instrText>
             </w:r>
             <w:r>
               <w:rPr>
@@ -1185,7 +1185,7 @@
               <w:lang w:eastAsia="fr-FR"/>
             </w:rPr>
           </w:pPr>
-          <w:hyperlink w:anchor="_Toc201187922" w:history="1">
+          <w:hyperlink w:anchor="_Toc201194392" w:history="1">
             <w:r>
               <w:rPr>
                 <w:rStyle w:val="Lienhypertexte"/>
@@ -1212,7 +1212,7 @@
                 <w:noProof/>
                 <w:webHidden/>
               </w:rPr>
-              <w:instrText xml:space="preserve"> PAGEREF _Toc201187922 \h </w:instrText>
+              <w:instrText xml:space="preserve"> PAGEREF _Toc201194392 \h </w:instrText>
             </w:r>
             <w:r>
               <w:rPr>
@@ -1255,7 +1255,7 @@
               <w:lang w:eastAsia="fr-FR"/>
             </w:rPr>
           </w:pPr>
-          <w:hyperlink w:anchor="_Toc201187923" w:history="1">
+          <w:hyperlink w:anchor="_Toc201194393" w:history="1">
             <w:r>
               <w:rPr>
                 <w:rStyle w:val="Lienhypertexte"/>
@@ -1282,7 +1282,7 @@
                 <w:noProof/>
                 <w:webHidden/>
               </w:rPr>
-              <w:instrText xml:space="preserve"> PAGEREF _Toc201187923 \h </w:instrText>
+              <w:instrText xml:space="preserve"> PAGEREF _Toc201194393 \h </w:instrText>
             </w:r>
             <w:r>
               <w:rPr>
@@ -1325,7 +1325,7 @@
               <w:lang w:eastAsia="fr-FR"/>
             </w:rPr>
           </w:pPr>
-          <w:hyperlink w:anchor="_Toc201187924" w:history="1">
+          <w:hyperlink w:anchor="_Toc201194394" w:history="1">
             <w:r>
               <w:rPr>
                 <w:rStyle w:val="Lienhypertexte"/>
@@ -1352,7 +1352,7 @@
                 <w:noProof/>
                 <w:webHidden/>
               </w:rPr>
-              <w:instrText xml:space="preserve"> PAGEREF _Toc201187924 \h </w:instrText>
+              <w:instrText xml:space="preserve"> PAGEREF _Toc201194394 \h </w:instrText>
             </w:r>
             <w:r>
               <w:rPr>
@@ -1395,7 +1395,7 @@
               <w:lang w:eastAsia="fr-FR"/>
             </w:rPr>
           </w:pPr>
-          <w:hyperlink w:anchor="_Toc201187925" w:history="1">
+          <w:hyperlink w:anchor="_Toc201194395" w:history="1">
             <w:r>
               <w:rPr>
                 <w:rStyle w:val="Lienhypertexte"/>
@@ -1422,7 +1422,7 @@
                 <w:noProof/>
                 <w:webHidden/>
               </w:rPr>
-              <w:instrText xml:space="preserve"> PAGEREF _Toc201187925 \h </w:instrText>
+              <w:instrText xml:space="preserve"> PAGEREF _Toc201194395 \h </w:instrText>
             </w:r>
             <w:r>
               <w:rPr>
@@ -1465,7 +1465,7 @@
               <w:lang w:eastAsia="fr-FR"/>
             </w:rPr>
           </w:pPr>
-          <w:hyperlink w:anchor="_Toc201187926" w:history="1">
+          <w:hyperlink w:anchor="_Toc201194396" w:history="1">
             <w:r>
               <w:rPr>
                 <w:rStyle w:val="Lienhypertexte"/>
@@ -1492,7 +1492,7 @@
                 <w:noProof/>
                 <w:webHidden/>
               </w:rPr>
-              <w:instrText xml:space="preserve"> PAGEREF _Toc201187926 \h </w:instrText>
+              <w:instrText xml:space="preserve"> PAGEREF _Toc201194396 \h </w:instrText>
             </w:r>
             <w:r>
               <w:rPr>
@@ -1535,7 +1535,7 @@
               <w:lang w:eastAsia="fr-FR"/>
             </w:rPr>
           </w:pPr>
-          <w:hyperlink w:anchor="_Toc201187927" w:history="1">
+          <w:hyperlink w:anchor="_Toc201194397" w:history="1">
             <w:r>
               <w:rPr>
                 <w:rStyle w:val="Lienhypertexte"/>
@@ -1562,7 +1562,7 @@
                 <w:noProof/>
                 <w:webHidden/>
               </w:rPr>
-              <w:instrText xml:space="preserve"> PAGEREF _Toc201187927 \h </w:instrText>
+              <w:instrText xml:space="preserve"> PAGEREF _Toc201194397 \h </w:instrText>
             </w:r>
             <w:r>
               <w:rPr>
@@ -1605,7 +1605,7 @@
               <w:lang w:eastAsia="fr-FR"/>
             </w:rPr>
           </w:pPr>
-          <w:hyperlink w:anchor="_Toc201187928" w:history="1">
+          <w:hyperlink w:anchor="_Toc201194398" w:history="1">
             <w:r>
               <w:rPr>
                 <w:rStyle w:val="Lienhypertexte"/>
@@ -1632,7 +1632,7 @@
                 <w:noProof/>
                 <w:webHidden/>
               </w:rPr>
-              <w:instrText xml:space="preserve"> PAGEREF _Toc201187928 \h </w:instrText>
+              <w:instrText xml:space="preserve"> PAGEREF _Toc201194398 \h </w:instrText>
             </w:r>
             <w:r>
               <w:rPr>
@@ -1675,7 +1675,7 @@
               <w:lang w:eastAsia="fr-FR"/>
             </w:rPr>
           </w:pPr>
-          <w:hyperlink w:anchor="_Toc201187929" w:history="1">
+          <w:hyperlink w:anchor="_Toc201194399" w:history="1">
             <w:r>
               <w:rPr>
                 <w:rStyle w:val="Lienhypertexte"/>
@@ -1702,7 +1702,7 @@
                 <w:noProof/>
                 <w:webHidden/>
               </w:rPr>
-              <w:instrText xml:space="preserve"> PAGEREF _Toc201187929 \h </w:instrText>
+              <w:instrText xml:space="preserve"> PAGEREF _Toc201194399 \h </w:instrText>
             </w:r>
             <w:r>
               <w:rPr>
@@ -1745,7 +1745,7 @@
               <w:lang w:eastAsia="fr-FR"/>
             </w:rPr>
           </w:pPr>
-          <w:hyperlink w:anchor="_Toc201187930" w:history="1">
+          <w:hyperlink w:anchor="_Toc201194400" w:history="1">
             <w:r>
               <w:rPr>
                 <w:rStyle w:val="Lienhypertexte"/>
@@ -1772,7 +1772,7 @@
                 <w:noProof/>
                 <w:webHidden/>
               </w:rPr>
-              <w:instrText xml:space="preserve"> PAGEREF _Toc201187930 \h </w:instrText>
+              <w:instrText xml:space="preserve"> PAGEREF _Toc201194400 \h </w:instrText>
             </w:r>
             <w:r>
               <w:rPr>
@@ -1815,7 +1815,7 @@
               <w:lang w:eastAsia="fr-FR"/>
             </w:rPr>
           </w:pPr>
-          <w:hyperlink w:anchor="_Toc201187931" w:history="1">
+          <w:hyperlink w:anchor="_Toc201194401" w:history="1">
             <w:r>
               <w:rPr>
                 <w:rStyle w:val="Lienhypertexte"/>
@@ -1843,7 +1843,7 @@
                 <w:noProof/>
                 <w:webHidden/>
               </w:rPr>
-              <w:instrText xml:space="preserve"> PAGEREF _Toc201187931 \h </w:instrText>
+              <w:instrText xml:space="preserve"> PAGEREF _Toc201194401 \h </w:instrText>
             </w:r>
             <w:r>
               <w:rPr>
@@ -1886,7 +1886,7 @@
               <w:lang w:eastAsia="fr-FR"/>
             </w:rPr>
           </w:pPr>
-          <w:hyperlink w:anchor="_Toc201187932" w:history="1">
+          <w:hyperlink w:anchor="_Toc201194402" w:history="1">
             <w:r>
               <w:rPr>
                 <w:rStyle w:val="Lienhypertexte"/>
@@ -1913,7 +1913,7 @@
                 <w:noProof/>
                 <w:webHidden/>
               </w:rPr>
-              <w:instrText xml:space="preserve"> PAGEREF _Toc201187932 \h </w:instrText>
+              <w:instrText xml:space="preserve"> PAGEREF _Toc201194402 \h </w:instrText>
             </w:r>
             <w:r>
               <w:rPr>
@@ -1956,7 +1956,7 @@
               <w:lang w:eastAsia="fr-FR"/>
             </w:rPr>
           </w:pPr>
-          <w:hyperlink w:anchor="_Toc201187933" w:history="1">
+          <w:hyperlink w:anchor="_Toc201194403" w:history="1">
             <w:r>
               <w:rPr>
                 <w:rStyle w:val="Lienhypertexte"/>
@@ -1983,7 +1983,7 @@
                 <w:noProof/>
                 <w:webHidden/>
               </w:rPr>
-              <w:instrText xml:space="preserve"> PAGEREF _Toc201187933 \h </w:instrText>
+              <w:instrText xml:space="preserve"> PAGEREF _Toc201194403 \h </w:instrText>
             </w:r>
             <w:r>
               <w:rPr>
@@ -2026,7 +2026,7 @@
               <w:lang w:eastAsia="fr-FR"/>
             </w:rPr>
           </w:pPr>
-          <w:hyperlink w:anchor="_Toc201187934" w:history="1">
+          <w:hyperlink w:anchor="_Toc201194404" w:history="1">
             <w:r>
               <w:rPr>
                 <w:rStyle w:val="Lienhypertexte"/>
@@ -2053,7 +2053,7 @@
                 <w:noProof/>
                 <w:webHidden/>
               </w:rPr>
-              <w:instrText xml:space="preserve"> PAGEREF _Toc201187934 \h </w:instrText>
+              <w:instrText xml:space="preserve"> PAGEREF _Toc201194404 \h </w:instrText>
             </w:r>
             <w:r>
               <w:rPr>
@@ -2096,7 +2096,7 @@
               <w:lang w:eastAsia="fr-FR"/>
             </w:rPr>
           </w:pPr>
-          <w:hyperlink w:anchor="_Toc201187935" w:history="1">
+          <w:hyperlink w:anchor="_Toc201194405" w:history="1">
             <w:r>
               <w:rPr>
                 <w:rStyle w:val="Lienhypertexte"/>
@@ -2123,7 +2123,7 @@
                 <w:noProof/>
                 <w:webHidden/>
               </w:rPr>
-              <w:instrText xml:space="preserve"> PAGEREF _Toc201187935 \h </w:instrText>
+              <w:instrText xml:space="preserve"> PAGEREF _Toc201194405 \h </w:instrText>
             </w:r>
             <w:r>
               <w:rPr>
@@ -2166,7 +2166,7 @@
               <w:lang w:eastAsia="fr-FR"/>
             </w:rPr>
           </w:pPr>
-          <w:hyperlink w:anchor="_Toc201187936" w:history="1">
+          <w:hyperlink w:anchor="_Toc201194406" w:history="1">
             <w:r>
               <w:rPr>
                 <w:rStyle w:val="Lienhypertexte"/>
@@ -2193,7 +2193,7 @@
                 <w:noProof/>
                 <w:webHidden/>
               </w:rPr>
-              <w:instrText xml:space="preserve"> PAGEREF _Toc201187936 \h </w:instrText>
+              <w:instrText xml:space="preserve"> PAGEREF _Toc201194406 \h </w:instrText>
             </w:r>
             <w:r>
               <w:rPr>
@@ -2236,7 +2236,7 @@
               <w:lang w:eastAsia="fr-FR"/>
             </w:rPr>
           </w:pPr>
-          <w:hyperlink w:anchor="_Toc201187937" w:history="1">
+          <w:hyperlink w:anchor="_Toc201194407" w:history="1">
             <w:r>
               <w:rPr>
                 <w:rStyle w:val="Lienhypertexte"/>
@@ -2263,7 +2263,7 @@
                 <w:noProof/>
                 <w:webHidden/>
               </w:rPr>
-              <w:instrText xml:space="preserve"> PAGEREF _Toc201187937 \h </w:instrText>
+              <w:instrText xml:space="preserve"> PAGEREF _Toc201194407 \h </w:instrText>
             </w:r>
             <w:r>
               <w:rPr>
@@ -2306,7 +2306,7 @@
               <w:lang w:eastAsia="fr-FR"/>
             </w:rPr>
           </w:pPr>
-          <w:hyperlink w:anchor="_Toc201187938" w:history="1">
+          <w:hyperlink w:anchor="_Toc201194408" w:history="1">
             <w:r>
               <w:rPr>
                 <w:rStyle w:val="Lienhypertexte"/>
@@ -2333,7 +2333,7 @@
                 <w:noProof/>
                 <w:webHidden/>
               </w:rPr>
-              <w:instrText xml:space="preserve"> PAGEREF _Toc201187938 \h </w:instrText>
+              <w:instrText xml:space="preserve"> PAGEREF _Toc201194408 \h </w:instrText>
             </w:r>
             <w:r>
               <w:rPr>
@@ -2376,7 +2376,7 @@
               <w:lang w:eastAsia="fr-FR"/>
             </w:rPr>
           </w:pPr>
-          <w:hyperlink w:anchor="_Toc201187939" w:history="1">
+          <w:hyperlink w:anchor="_Toc201194409" w:history="1">
             <w:r>
               <w:rPr>
                 <w:rStyle w:val="Lienhypertexte"/>
@@ -2403,7 +2403,7 @@
                 <w:noProof/>
                 <w:webHidden/>
               </w:rPr>
-              <w:instrText xml:space="preserve"> PAGEREF _Toc201187939 \h </w:instrText>
+              <w:instrText xml:space="preserve"> PAGEREF _Toc201194409 \h </w:instrText>
             </w:r>
             <w:r>
               <w:rPr>
@@ -2446,7 +2446,7 @@
               <w:lang w:eastAsia="fr-FR"/>
             </w:rPr>
           </w:pPr>
-          <w:hyperlink w:anchor="_Toc201187940" w:history="1">
+          <w:hyperlink w:anchor="_Toc201194410" w:history="1">
             <w:r>
               <w:rPr>
                 <w:rStyle w:val="Lienhypertexte"/>
@@ -2473,7 +2473,7 @@
                 <w:noProof/>
                 <w:webHidden/>
               </w:rPr>
-              <w:instrText xml:space="preserve"> PAGEREF _Toc201187940 \h </w:instrText>
+              <w:instrText xml:space="preserve"> PAGEREF _Toc201194410 \h </w:instrText>
             </w:r>
             <w:r>
               <w:rPr>
@@ -2516,7 +2516,7 @@
               <w:lang w:eastAsia="fr-FR"/>
             </w:rPr>
           </w:pPr>
-          <w:hyperlink w:anchor="_Toc201187941" w:history="1">
+          <w:hyperlink w:anchor="_Toc201194411" w:history="1">
             <w:r>
               <w:rPr>
                 <w:rStyle w:val="Lienhypertexte"/>
@@ -2543,7 +2543,7 @@
                 <w:noProof/>
                 <w:webHidden/>
               </w:rPr>
-              <w:instrText xml:space="preserve"> PAGEREF _Toc201187941 \h </w:instrText>
+              <w:instrText xml:space="preserve"> PAGEREF _Toc201194411 \h </w:instrText>
             </w:r>
             <w:r>
               <w:rPr>
@@ -2586,7 +2586,7 @@
               <w:lang w:eastAsia="fr-FR"/>
             </w:rPr>
           </w:pPr>
-          <w:hyperlink w:anchor="_Toc201187942" w:history="1">
+          <w:hyperlink w:anchor="_Toc201194412" w:history="1">
             <w:r>
               <w:rPr>
                 <w:rStyle w:val="Lienhypertexte"/>
@@ -2613,7 +2613,7 @@
                 <w:noProof/>
                 <w:webHidden/>
               </w:rPr>
-              <w:instrText xml:space="preserve"> PAGEREF _Toc201187942 \h </w:instrText>
+              <w:instrText xml:space="preserve"> PAGEREF _Toc201194412 \h </w:instrText>
             </w:r>
             <w:r>
               <w:rPr>
@@ -2656,7 +2656,7 @@
               <w:lang w:eastAsia="fr-FR"/>
             </w:rPr>
           </w:pPr>
-          <w:hyperlink w:anchor="_Toc201187943" w:history="1">
+          <w:hyperlink w:anchor="_Toc201194413" w:history="1">
             <w:r>
               <w:rPr>
                 <w:rStyle w:val="Lienhypertexte"/>
@@ -2683,7 +2683,7 @@
                 <w:noProof/>
                 <w:webHidden/>
               </w:rPr>
-              <w:instrText xml:space="preserve"> PAGEREF _Toc201187943 \h </w:instrText>
+              <w:instrText xml:space="preserve"> PAGEREF _Toc201194413 \h </w:instrText>
             </w:r>
             <w:r>
               <w:rPr>
@@ -2726,7 +2726,7 @@
               <w:lang w:eastAsia="fr-FR"/>
             </w:rPr>
           </w:pPr>
-          <w:hyperlink w:anchor="_Toc201187944" w:history="1">
+          <w:hyperlink w:anchor="_Toc201194414" w:history="1">
             <w:r>
               <w:rPr>
                 <w:rStyle w:val="Lienhypertexte"/>
@@ -2753,7 +2753,7 @@
                 <w:noProof/>
                 <w:webHidden/>
               </w:rPr>
-              <w:instrText xml:space="preserve"> PAGEREF _Toc201187944 \h </w:instrText>
+              <w:instrText xml:space="preserve"> PAGEREF _Toc201194414 \h </w:instrText>
             </w:r>
             <w:r>
               <w:rPr>
@@ -2796,7 +2796,7 @@
               <w:lang w:eastAsia="fr-FR"/>
             </w:rPr>
           </w:pPr>
-          <w:hyperlink w:anchor="_Toc201187945" w:history="1">
+          <w:hyperlink w:anchor="_Toc201194415" w:history="1">
             <w:r>
               <w:rPr>
                 <w:rStyle w:val="Lienhypertexte"/>
@@ -2823,7 +2823,7 @@
                 <w:noProof/>
                 <w:webHidden/>
               </w:rPr>
-              <w:instrText xml:space="preserve"> PAGEREF _Toc201187945 \h </w:instrText>
+              <w:instrText xml:space="preserve"> PAGEREF _Toc201194415 \h </w:instrText>
             </w:r>
             <w:r>
               <w:rPr>
@@ -2866,7 +2866,7 @@
               <w:lang w:eastAsia="fr-FR"/>
             </w:rPr>
           </w:pPr>
-          <w:hyperlink w:anchor="_Toc201187946" w:history="1">
+          <w:hyperlink w:anchor="_Toc201194416" w:history="1">
             <w:r>
               <w:rPr>
                 <w:rStyle w:val="Lienhypertexte"/>
@@ -2893,7 +2893,7 @@
                 <w:noProof/>
                 <w:webHidden/>
               </w:rPr>
-              <w:instrText xml:space="preserve"> PAGEREF _Toc201187946 \h </w:instrText>
+              <w:instrText xml:space="preserve"> PAGEREF _Toc201194416 \h </w:instrText>
             </w:r>
             <w:r>
               <w:rPr>
@@ -2936,7 +2936,7 @@
               <w:lang w:eastAsia="fr-FR"/>
             </w:rPr>
           </w:pPr>
-          <w:hyperlink w:anchor="_Toc201187947" w:history="1">
+          <w:hyperlink w:anchor="_Toc201194417" w:history="1">
             <w:r>
               <w:rPr>
                 <w:rStyle w:val="Lienhypertexte"/>
@@ -2963,7 +2963,7 @@
                 <w:noProof/>
                 <w:webHidden/>
               </w:rPr>
-              <w:instrText xml:space="preserve"> PAGEREF _Toc201187947 \h </w:instrText>
+              <w:instrText xml:space="preserve"> PAGEREF _Toc201194417 \h </w:instrText>
             </w:r>
             <w:r>
               <w:rPr>
@@ -3006,7 +3006,7 @@
               <w:lang w:eastAsia="fr-FR"/>
             </w:rPr>
           </w:pPr>
-          <w:hyperlink w:anchor="_Toc201187948" w:history="1">
+          <w:hyperlink w:anchor="_Toc201194418" w:history="1">
             <w:r>
               <w:rPr>
                 <w:rStyle w:val="Lienhypertexte"/>
@@ -3033,7 +3033,7 @@
                 <w:noProof/>
                 <w:webHidden/>
               </w:rPr>
-              <w:instrText xml:space="preserve"> PAGEREF _Toc201187948 \h </w:instrText>
+              <w:instrText xml:space="preserve"> PAGEREF _Toc201194418 \h </w:instrText>
             </w:r>
             <w:r>
               <w:rPr>
@@ -3076,7 +3076,7 @@
               <w:lang w:eastAsia="fr-FR"/>
             </w:rPr>
           </w:pPr>
-          <w:hyperlink w:anchor="_Toc201187949" w:history="1">
+          <w:hyperlink w:anchor="_Toc201194419" w:history="1">
             <w:r>
               <w:rPr>
                 <w:rStyle w:val="Lienhypertexte"/>
@@ -3103,7 +3103,7 @@
                 <w:noProof/>
                 <w:webHidden/>
               </w:rPr>
-              <w:instrText xml:space="preserve"> PAGEREF _Toc201187949 \h </w:instrText>
+              <w:instrText xml:space="preserve"> PAGEREF _Toc201194419 \h </w:instrText>
             </w:r>
             <w:r>
               <w:rPr>
@@ -3146,7 +3146,7 @@
               <w:lang w:eastAsia="fr-FR"/>
             </w:rPr>
           </w:pPr>
-          <w:hyperlink w:anchor="_Toc201187950" w:history="1">
+          <w:hyperlink w:anchor="_Toc201194420" w:history="1">
             <w:r>
               <w:rPr>
                 <w:rStyle w:val="Lienhypertexte"/>
@@ -3173,7 +3173,7 @@
                 <w:noProof/>
                 <w:webHidden/>
               </w:rPr>
-              <w:instrText xml:space="preserve"> PAGEREF _Toc201187950 \h </w:instrText>
+              <w:instrText xml:space="preserve"> PAGEREF _Toc201194420 \h </w:instrText>
             </w:r>
             <w:r>
               <w:rPr>
@@ -3216,7 +3216,7 @@
               <w:lang w:eastAsia="fr-FR"/>
             </w:rPr>
           </w:pPr>
-          <w:hyperlink w:anchor="_Toc201187951" w:history="1">
+          <w:hyperlink w:anchor="_Toc201194421" w:history="1">
             <w:r>
               <w:rPr>
                 <w:rStyle w:val="Lienhypertexte"/>
@@ -3243,7 +3243,7 @@
                 <w:noProof/>
                 <w:webHidden/>
               </w:rPr>
-              <w:instrText xml:space="preserve"> PAGEREF _Toc201187951 \h </w:instrText>
+              <w:instrText xml:space="preserve"> PAGEREF _Toc201194421 \h </w:instrText>
             </w:r>
             <w:r>
               <w:rPr>
@@ -3286,7 +3286,7 @@
               <w:lang w:eastAsia="fr-FR"/>
             </w:rPr>
           </w:pPr>
-          <w:hyperlink w:anchor="_Toc201187952" w:history="1">
+          <w:hyperlink w:anchor="_Toc201194422" w:history="1">
             <w:r>
               <w:rPr>
                 <w:rStyle w:val="Lienhypertexte"/>
@@ -3313,7 +3313,7 @@
                 <w:noProof/>
                 <w:webHidden/>
               </w:rPr>
-              <w:instrText xml:space="preserve"> PAGEREF _Toc201187952 \h </w:instrText>
+              <w:instrText xml:space="preserve"> PAGEREF _Toc201194422 \h </w:instrText>
             </w:r>
             <w:r>
               <w:rPr>
@@ -3356,7 +3356,7 @@
               <w:lang w:eastAsia="fr-FR"/>
             </w:rPr>
           </w:pPr>
-          <w:hyperlink w:anchor="_Toc201187953" w:history="1">
+          <w:hyperlink w:anchor="_Toc201194423" w:history="1">
             <w:r>
               <w:rPr>
                 <w:rStyle w:val="Lienhypertexte"/>
@@ -3383,7 +3383,7 @@
                 <w:noProof/>
                 <w:webHidden/>
               </w:rPr>
-              <w:instrText xml:space="preserve"> PAGEREF _Toc201187953 \h </w:instrText>
+              <w:instrText xml:space="preserve"> PAGEREF _Toc201194423 \h </w:instrText>
             </w:r>
             <w:r>
               <w:rPr>
@@ -3426,7 +3426,7 @@
               <w:lang w:eastAsia="fr-FR"/>
             </w:rPr>
           </w:pPr>
-          <w:hyperlink w:anchor="_Toc201187954" w:history="1">
+          <w:hyperlink w:anchor="_Toc201194424" w:history="1">
             <w:r>
               <w:rPr>
                 <w:rStyle w:val="Lienhypertexte"/>
@@ -3453,7 +3453,7 @@
                 <w:noProof/>
                 <w:webHidden/>
               </w:rPr>
-              <w:instrText xml:space="preserve"> PAGEREF _Toc201187954 \h </w:instrText>
+              <w:instrText xml:space="preserve"> PAGEREF _Toc201194424 \h </w:instrText>
             </w:r>
             <w:r>
               <w:rPr>
@@ -3496,7 +3496,7 @@
               <w:lang w:eastAsia="fr-FR"/>
             </w:rPr>
           </w:pPr>
-          <w:hyperlink w:anchor="_Toc201187955" w:history="1">
+          <w:hyperlink w:anchor="_Toc201194425" w:history="1">
             <w:r>
               <w:rPr>
                 <w:rStyle w:val="Lienhypertexte"/>
@@ -3523,7 +3523,7 @@
                 <w:noProof/>
                 <w:webHidden/>
               </w:rPr>
-              <w:instrText xml:space="preserve"> PAGEREF _Toc201187955 \h </w:instrText>
+              <w:instrText xml:space="preserve"> PAGEREF _Toc201194425 \h </w:instrText>
             </w:r>
             <w:r>
               <w:rPr>
@@ -3566,7 +3566,7 @@
               <w:lang w:eastAsia="fr-FR"/>
             </w:rPr>
           </w:pPr>
-          <w:hyperlink w:anchor="_Toc201187956" w:history="1">
+          <w:hyperlink w:anchor="_Toc201194426" w:history="1">
             <w:r>
               <w:rPr>
                 <w:rStyle w:val="Lienhypertexte"/>
@@ -3593,7 +3593,7 @@
                 <w:noProof/>
                 <w:webHidden/>
               </w:rPr>
-              <w:instrText xml:space="preserve"> PAGEREF _Toc201187956 \h </w:instrText>
+              <w:instrText xml:space="preserve"> PAGEREF _Toc201194426 \h </w:instrText>
             </w:r>
             <w:r>
               <w:rPr>
@@ -3636,7 +3636,7 @@
               <w:lang w:eastAsia="fr-FR"/>
             </w:rPr>
           </w:pPr>
-          <w:hyperlink w:anchor="_Toc201187957" w:history="1">
+          <w:hyperlink w:anchor="_Toc201194427" w:history="1">
             <w:r>
               <w:rPr>
                 <w:rStyle w:val="Lienhypertexte"/>
@@ -3663,7 +3663,7 @@
                 <w:noProof/>
                 <w:webHidden/>
               </w:rPr>
-              <w:instrText xml:space="preserve"> PAGEREF _Toc201187957 \h </w:instrText>
+              <w:instrText xml:space="preserve"> PAGEREF _Toc201194427 \h </w:instrText>
             </w:r>
             <w:r>
               <w:rPr>
@@ -3706,7 +3706,7 @@
               <w:lang w:eastAsia="fr-FR"/>
             </w:rPr>
           </w:pPr>
-          <w:hyperlink w:anchor="_Toc201187958" w:history="1">
+          <w:hyperlink w:anchor="_Toc201194428" w:history="1">
             <w:r>
               <w:rPr>
                 <w:rStyle w:val="Lienhypertexte"/>
@@ -3733,7 +3733,7 @@
                 <w:noProof/>
                 <w:webHidden/>
               </w:rPr>
-              <w:instrText xml:space="preserve"> PAGEREF _Toc201187958 \h </w:instrText>
+              <w:instrText xml:space="preserve"> PAGEREF _Toc201194428 \h </w:instrText>
             </w:r>
             <w:r>
               <w:rPr>
@@ -3776,7 +3776,7 @@
               <w:lang w:eastAsia="fr-FR"/>
             </w:rPr>
           </w:pPr>
-          <w:hyperlink w:anchor="_Toc201187959" w:history="1">
+          <w:hyperlink w:anchor="_Toc201194429" w:history="1">
             <w:r>
               <w:rPr>
                 <w:rStyle w:val="Lienhypertexte"/>
@@ -3803,7 +3803,7 @@
                 <w:noProof/>
                 <w:webHidden/>
               </w:rPr>
-              <w:instrText xml:space="preserve"> PAGEREF _Toc201187959 \h </w:instrText>
+              <w:instrText xml:space="preserve"> PAGEREF _Toc201194429 \h </w:instrText>
             </w:r>
             <w:r>
               <w:rPr>
@@ -3846,7 +3846,7 @@
               <w:lang w:eastAsia="fr-FR"/>
             </w:rPr>
           </w:pPr>
-          <w:hyperlink w:anchor="_Toc201187960" w:history="1">
+          <w:hyperlink w:anchor="_Toc201194430" w:history="1">
             <w:r>
               <w:rPr>
                 <w:rStyle w:val="Lienhypertexte"/>
@@ -3873,7 +3873,7 @@
                 <w:noProof/>
                 <w:webHidden/>
               </w:rPr>
-              <w:instrText xml:space="preserve"> PAGEREF _Toc201187960 \h </w:instrText>
+              <w:instrText xml:space="preserve"> PAGEREF _Toc201194430 \h </w:instrText>
             </w:r>
             <w:r>
               <w:rPr>
@@ -3916,7 +3916,7 @@
               <w:lang w:eastAsia="fr-FR"/>
             </w:rPr>
           </w:pPr>
-          <w:hyperlink w:anchor="_Toc201187961" w:history="1">
+          <w:hyperlink w:anchor="_Toc201194431" w:history="1">
             <w:r>
               <w:rPr>
                 <w:rStyle w:val="Lienhypertexte"/>
@@ -3943,7 +3943,7 @@
                 <w:noProof/>
                 <w:webHidden/>
               </w:rPr>
-              <w:instrText xml:space="preserve"> PAGEREF _Toc201187961 \h </w:instrText>
+              <w:instrText xml:space="preserve"> PAGEREF _Toc201194431 \h </w:instrText>
             </w:r>
             <w:r>
               <w:rPr>
@@ -3986,7 +3986,7 @@
               <w:lang w:eastAsia="fr-FR"/>
             </w:rPr>
           </w:pPr>
-          <w:hyperlink w:anchor="_Toc201187962" w:history="1">
+          <w:hyperlink w:anchor="_Toc201194432" w:history="1">
             <w:r>
               <w:rPr>
                 <w:rStyle w:val="Lienhypertexte"/>
@@ -4013,7 +4013,7 @@
                 <w:noProof/>
                 <w:webHidden/>
               </w:rPr>
-              <w:instrText xml:space="preserve"> PAGEREF _Toc201187962 \h </w:instrText>
+              <w:instrText xml:space="preserve"> PAGEREF _Toc201194432 \h </w:instrText>
             </w:r>
             <w:r>
               <w:rPr>
@@ -4059,11 +4059,12 @@
     </w:sdt>
     <w:p/>
     <w:p/>
+    <w:p/>
     <w:p>
       <w:pPr>
         <w:pStyle w:val="Titre1"/>
       </w:pPr>
-      <w:bookmarkStart w:id="1" w:name="_Toc201187909"/>
+      <w:bookmarkStart w:id="1" w:name="_Toc201194379"/>
       <w:r>
         <w:lastRenderedPageBreak/>
         <w:t>1.</w:t>
@@ -4078,67 +4079,186 @@
     </w:p>
     <w:p>
       <w:pPr>
-        <w:pStyle w:val="Titre2"/>
-      </w:pPr>
-      <w:bookmarkStart w:id="2" w:name="_Toc201187910"/>
-      <w:r>
-        <w:t xml:space="preserve">a. </w:t>
-      </w:r>
-      <w:r>
-        <w:t>Introduction en français</w:t>
-      </w:r>
-      <w:bookmarkEnd w:id="2"/>
-    </w:p>
-    <w:p>
-      <w:r>
-        <w:t xml:space="preserve">Je m’appelle Nicolas Lopez. En 2022, j’ai intégré la Prépa Concepteur Développeur d’Applications à l’Idem, où j’ai validé ma première année avec succès. </w:t>
-      </w:r>
-    </w:p>
-    <w:p>
-      <w:r>
-        <w:t xml:space="preserve">Dans ce cadre, j’ai effectué un stage de fin d’études chez REVIMPORT S.A.S., dont la mission était double : me familiariser avec les process en entreprise et </w:t>
-      </w:r>
-      <w:r>
-        <w:t xml:space="preserve">débuter </w:t>
-      </w:r>
-      <w:r>
-        <w:t>une migration</w:t>
-      </w:r>
-      <w:r>
-        <w:t xml:space="preserve"> de</w:t>
-      </w:r>
-      <w:r>
-        <w:t xml:space="preserve"> leur</w:t>
-      </w:r>
-      <w:r>
-        <w:t xml:space="preserve"> l’ERP Navision vers Microsoft Business Central</w:t>
+        <w:spacing w:after="0"/>
+      </w:pPr>
+      <w:r>
+        <w:t xml:space="preserve">Je m’appelle </w:t>
+      </w:r>
+      <w:r>
+        <w:rPr>
+          <w:b/>
+          <w:bCs/>
+        </w:rPr>
+        <w:t>Nicolas Lopez</w:t>
+      </w:r>
+      <w:r>
+        <w:t xml:space="preserve">. En </w:t>
+      </w:r>
+      <w:r>
+        <w:rPr>
+          <w:b/>
+          <w:bCs/>
+        </w:rPr>
+        <w:t>2022</w:t>
+      </w:r>
+      <w:r>
+        <w:t xml:space="preserve">, j’ai intégré la </w:t>
+      </w:r>
+      <w:r>
+        <w:rPr>
+          <w:b/>
+          <w:bCs/>
+        </w:rPr>
+        <w:t>Prépa Concepteur Développeur d’Applications</w:t>
+      </w:r>
+      <w:r>
+        <w:t xml:space="preserve"> à </w:t>
+      </w:r>
+      <w:r>
+        <w:rPr>
+          <w:b/>
+          <w:bCs/>
+        </w:rPr>
+        <w:t>l’Idem</w:t>
+      </w:r>
+      <w:r>
+        <w:t>, où j’ai validé ma première année avec succès.</w:t>
+      </w:r>
+    </w:p>
+    <w:p>
+      <w:pPr>
+        <w:spacing w:after="0"/>
+      </w:pPr>
+      <w:r>
+        <w:br/>
+        <w:t xml:space="preserve">Dans ce cadre, j’ai effectué un </w:t>
+      </w:r>
+      <w:r>
+        <w:rPr>
+          <w:b/>
+          <w:bCs/>
+        </w:rPr>
+        <w:t>stage de fin d’études</w:t>
+      </w:r>
+      <w:r>
+        <w:t xml:space="preserve"> chez </w:t>
+      </w:r>
+      <w:r>
+        <w:rPr>
+          <w:b/>
+          <w:bCs/>
+        </w:rPr>
+        <w:t>REVIMPORT S.A.S.</w:t>
+      </w:r>
+      <w:r>
+        <w:t xml:space="preserve">, dont la mission était double : me familiariser avec les process en entreprise et débuter une </w:t>
+      </w:r>
+      <w:r>
+        <w:rPr>
+          <w:b/>
+          <w:bCs/>
+        </w:rPr>
+        <w:t>migration de leur ERP Navision vers Microsoft Business Central</w:t>
       </w:r>
       <w:r>
         <w:t>.</w:t>
       </w:r>
     </w:p>
     <w:p>
-      <w:r>
-        <w:t>Business central est le même ERP mais en version cloud et moderne avec la possibilité de créer des extensions plutôt que de modifier le code source</w:t>
-      </w:r>
-      <w:r>
-        <w:t>. Mon implication m’a valu une gratification de stage et l’offre d’un contrat d’alternance d’un an.</w:t>
-      </w:r>
-    </w:p>
-    <w:p>
-      <w:r>
-        <w:t>Durant cette alternance, j’ai poursuivi l’analyse fonctionnelle, la conception de la base de données et le développement des premiers modules métiers. Malheureusement, REVIMPORT a été placée en liquidation judiciaire, entraînant un licenciement économique et l’interruption du projet de migration.</w:t>
-      </w:r>
-    </w:p>
-    <w:p>
-      <w:r>
-        <w:t xml:space="preserve">Le lendemain, je me suis rendu au job dating organisé par </w:t>
-      </w:r>
-      <w:r>
-        <w:t xml:space="preserve">l’Idem </w:t>
-      </w:r>
-      <w:r>
-        <w:t>afin de rencontrer des entreprises du secteur. J'ai eu l'opportunité de m'entretenir avec un membre de l'équipe d'</w:t>
+      <w:pPr>
+        <w:spacing w:after="0"/>
+      </w:pPr>
+      <w:r>
+        <w:br/>
+        <w:t xml:space="preserve">Business Central est le même ERP mais en version cloud et moderne avec la possibilité de créer des extensions plutôt que de modifier le code source. Mon implication m’a valu une </w:t>
+      </w:r>
+      <w:r>
+        <w:rPr>
+          <w:b/>
+          <w:bCs/>
+        </w:rPr>
+        <w:t>gratification de stage</w:t>
+      </w:r>
+      <w:r>
+        <w:t xml:space="preserve"> et l’offre d’un </w:t>
+      </w:r>
+      <w:r>
+        <w:rPr>
+          <w:b/>
+          <w:bCs/>
+        </w:rPr>
+        <w:t>contrat d’alternance d’un an</w:t>
+      </w:r>
+      <w:r>
+        <w:t>.</w:t>
+      </w:r>
+    </w:p>
+    <w:p>
+      <w:pPr>
+        <w:spacing w:after="0"/>
+      </w:pPr>
+      <w:r>
+        <w:br/>
+        <w:t>Durant cette alternance, j’ai poursuivi l’</w:t>
+      </w:r>
+      <w:r>
+        <w:rPr>
+          <w:b/>
+          <w:bCs/>
+        </w:rPr>
+        <w:t>analyse fonctionnelle</w:t>
+      </w:r>
+      <w:r>
+        <w:t xml:space="preserve">, la </w:t>
+      </w:r>
+      <w:r>
+        <w:rPr>
+          <w:b/>
+          <w:bCs/>
+        </w:rPr>
+        <w:t>conception de la base de données</w:t>
+      </w:r>
+      <w:r>
+        <w:t xml:space="preserve"> et le </w:t>
+      </w:r>
+      <w:r>
+        <w:rPr>
+          <w:b/>
+          <w:bCs/>
+        </w:rPr>
+        <w:t>développement des premiers modules métiers</w:t>
+      </w:r>
+      <w:r>
+        <w:t xml:space="preserve">. Malheureusement, REVIMPORT a été placée en </w:t>
+      </w:r>
+      <w:r>
+        <w:rPr>
+          <w:b/>
+          <w:bCs/>
+        </w:rPr>
+        <w:t>liquidation judiciaire</w:t>
+      </w:r>
+      <w:r>
+        <w:t>, entraînant un licenciement économique et l’interruption du projet de migration.</w:t>
+      </w:r>
+    </w:p>
+    <w:p>
+      <w:pPr>
+        <w:spacing w:after="0"/>
+      </w:pPr>
+      <w:r>
+        <w:br/>
+        <w:t xml:space="preserve">Le lendemain, je me suis rendu au </w:t>
+      </w:r>
+      <w:r>
+        <w:rPr>
+          <w:b/>
+          <w:bCs/>
+        </w:rPr>
+        <w:t>job dating</w:t>
+      </w:r>
+      <w:r>
+        <w:t xml:space="preserve"> organisé par l’Idem afin de rencontrer des entreprises du secteur. J’ai eu l’opportunité de m’entretenir avec un membre de l’équipe d’</w:t>
       </w:r>
       <w:proofErr w:type="spellStart"/>
       <w:r>
@@ -4150,97 +4270,107 @@
       </w:r>
       <w:proofErr w:type="spellEnd"/>
       <w:r>
-        <w:t xml:space="preserve">, une entreprise de Perpignan (Saint-Charles) spécialisée dans le </w:t>
-      </w:r>
-      <w:r>
-        <w:rPr>
-          <w:b/>
-          <w:bCs/>
-        </w:rPr>
-        <w:t xml:space="preserve">commerce de </w:t>
-      </w:r>
-      <w:r>
-        <w:rPr>
-          <w:b/>
-          <w:bCs/>
-        </w:rPr>
-        <w:t xml:space="preserve">gros </w:t>
-      </w:r>
-      <w:r>
-        <w:rPr>
-          <w:b/>
-          <w:bCs/>
-        </w:rPr>
-        <w:t>(commerce interentreprises)</w:t>
-      </w:r>
-      <w:r>
-        <w:rPr>
-          <w:b/>
-          <w:bCs/>
-        </w:rPr>
-        <w:t xml:space="preserve"> </w:t>
-      </w:r>
-      <w:r>
-        <w:rPr>
-          <w:b/>
-          <w:bCs/>
-        </w:rPr>
-        <w:t xml:space="preserve">de fruits et </w:t>
-      </w:r>
-      <w:r>
-        <w:rPr>
-          <w:b/>
-          <w:bCs/>
-        </w:rPr>
-        <w:t>légumes</w:t>
+        <w:t>, une entreprise de Perpignan (Saint-Charles) spécialisée dans le commerce de gros de fruits et légumes.</w:t>
+      </w:r>
+    </w:p>
+    <w:p>
+      <w:pPr>
+        <w:spacing w:after="0"/>
+      </w:pPr>
+      <w:r>
+        <w:br/>
+        <w:t xml:space="preserve">J’ai été </w:t>
+      </w:r>
+      <w:r>
+        <w:rPr>
+          <w:b/>
+          <w:bCs/>
+        </w:rPr>
+        <w:t>retenu</w:t>
+      </w:r>
+      <w:r>
+        <w:t xml:space="preserve"> pour débuter une alternance de deux ans, durant laquelle je serai chargé de moderniser l’</w:t>
+      </w:r>
+      <w:r>
+        <w:rPr>
+          <w:b/>
+          <w:bCs/>
+        </w:rPr>
+        <w:t>UI/UX</w:t>
+      </w:r>
+      <w:r>
+        <w:t xml:space="preserve"> de l’interface utilisée par l’ensemble des employés. J’ai à ce jour déjà signé le contrat </w:t>
+      </w:r>
+      <w:r>
+        <w:t xml:space="preserve">d’alternance </w:t>
+      </w:r>
+      <w:r>
+        <w:t xml:space="preserve">et j’attends avec impatience de commencer ce projet en </w:t>
+      </w:r>
+      <w:r>
+        <w:rPr>
+          <w:b/>
+          <w:bCs/>
+        </w:rPr>
+        <w:t>début septembre</w:t>
+      </w:r>
+      <w:r>
+        <w:t xml:space="preserve"> 2025</w:t>
       </w:r>
       <w:r>
         <w:t>.</w:t>
       </w:r>
     </w:p>
     <w:p>
-      <w:r>
-        <w:t xml:space="preserve"> J’ai</w:t>
-      </w:r>
-      <w:r>
-        <w:t xml:space="preserve"> été retenu pour débuter une alternance de deux ans, durant laquelle je serai chargé de moderniser l’UI/UX </w:t>
-      </w:r>
-      <w:r>
-        <w:t>de</w:t>
-      </w:r>
-      <w:r>
-        <w:t xml:space="preserve"> l’interface utilisées par l’ensemble des employés</w:t>
-      </w:r>
-      <w:r>
-        <w:t>.</w:t>
-      </w:r>
-      <w:r>
-        <w:t xml:space="preserve"> J’ai à ce jour déjà signé le contrat et j’attends avec impatience de commencer ce projet en début septembre pour la rentrée.</w:t>
-      </w:r>
-    </w:p>
-    <w:p>
-      <w:r>
-        <w:t xml:space="preserve">Aujourd’hui, </w:t>
-      </w:r>
-      <w:r>
-        <w:t>dans le cadre de ma deuxième année et pour valider mon titre RNCP 6,</w:t>
-      </w:r>
-      <w:r>
-        <w:t xml:space="preserve"> je consacre mon mémoire à </w:t>
-      </w:r>
-      <w:proofErr w:type="spellStart"/>
-      <w:r>
+      <w:pPr>
+        <w:spacing w:after="0"/>
+      </w:pPr>
+      <w:r>
+        <w:br/>
+        <w:t xml:space="preserve">Aujourd’hui, dans le cadre de ma </w:t>
+      </w:r>
+      <w:r>
+        <w:rPr>
+          <w:b/>
+          <w:bCs/>
+        </w:rPr>
+        <w:t>deuxième année</w:t>
+      </w:r>
+      <w:r>
+        <w:t xml:space="preserve"> et pour valider mon </w:t>
+      </w:r>
+      <w:r>
+        <w:rPr>
+          <w:b/>
+          <w:bCs/>
+        </w:rPr>
+        <w:t>titre RNCP 6</w:t>
+      </w:r>
+      <w:r>
+        <w:t xml:space="preserve">, je consacre mon mémoire à </w:t>
+      </w:r>
+      <w:proofErr w:type="spellStart"/>
+      <w:r>
+        <w:rPr>
+          <w:b/>
+          <w:bCs/>
+        </w:rPr>
         <w:t>BlockLumen</w:t>
       </w:r>
       <w:proofErr w:type="spellEnd"/>
       <w:r>
-        <w:t>, une plateforme de simulation de trading de cryptomonnaies. Ce projet représente l’aboutissement de ma formation et de mes expériences.</w:t>
-      </w:r>
-    </w:p>
-    <w:p>
-      <w:pPr>
-        <w:pStyle w:val="Titre2"/>
-      </w:pPr>
+        <w:t xml:space="preserve">, une </w:t>
+      </w:r>
+      <w:r>
+        <w:rPr>
+          <w:b/>
+          <w:bCs/>
+        </w:rPr>
+        <w:t>plateforme de simulation de trading de cryptomonnaies</w:t>
+      </w:r>
+      <w:r>
+        <w:t>. Ce projet représente l’aboutissement de ma formation et de mes expériences.</w:t>
+      </w:r>
     </w:p>
     <w:p>
       <w:pPr>
@@ -4249,13 +4379,11 @@
     </w:p>
     <w:p/>
     <w:p/>
-    <w:p/>
-    <w:p/>
     <w:p>
       <w:pPr>
         <w:pStyle w:val="Titre1"/>
       </w:pPr>
-      <w:bookmarkStart w:id="3" w:name="_Toc201187911"/>
+      <w:bookmarkStart w:id="2" w:name="_Toc201194381"/>
       <w:r>
         <w:lastRenderedPageBreak/>
         <w:t>2.</w:t>
@@ -4266,61 +4394,61 @@
       <w:r>
         <w:t>Cahier des charges</w:t>
       </w:r>
+      <w:bookmarkEnd w:id="2"/>
+    </w:p>
+    <w:p>
+      <w:pPr>
+        <w:pStyle w:val="Titre2"/>
+      </w:pPr>
+      <w:bookmarkStart w:id="3" w:name="_Toc201194382"/>
+      <w:r>
+        <w:t>a. Contexte</w:t>
+      </w:r>
       <w:bookmarkEnd w:id="3"/>
     </w:p>
     <w:p>
+      <w:r>
+        <w:t xml:space="preserve">Le marché des cryptomonnaies, en forte croissance, reste très volatil et complexe pour les débutants. </w:t>
+      </w:r>
+      <w:proofErr w:type="spellStart"/>
+      <w:r>
+        <w:t>BlockLumen</w:t>
+      </w:r>
+      <w:proofErr w:type="spellEnd"/>
+      <w:r>
+        <w:t xml:space="preserve"> propose une simulation sécurisée du trading (achats, ventes, gestion de portefeuille) </w:t>
+      </w:r>
+      <w:r>
+        <w:t>enrichie de modules</w:t>
+      </w:r>
+      <w:r>
+        <w:t>.</w:t>
+      </w:r>
+      <w:r>
+        <w:t xml:space="preserve"> </w:t>
+      </w:r>
+      <w:r>
+        <w:t>Ce nom, court et évocateur, associe “Block” (blockchain) et “Lumen” (lumière), pour symboliser l’éclaircissement et la compréhension du trading crypto</w:t>
+      </w:r>
+      <w:r>
+        <w:t>. Afin de mieux appréhender la phase initiale je crée un cahier des charges.</w:t>
+      </w:r>
+    </w:p>
+    <w:p>
       <w:pPr>
         <w:pStyle w:val="Titre2"/>
       </w:pPr>
-      <w:bookmarkStart w:id="4" w:name="_Toc201187912"/>
-      <w:r>
-        <w:t>a. Contexte</w:t>
+      <w:bookmarkStart w:id="4" w:name="_Toc201194383"/>
+      <w:r>
+        <w:t>b</w:t>
+      </w:r>
+      <w:r>
+        <w:t>. Objectif</w:t>
+      </w:r>
+      <w:r>
+        <w:t xml:space="preserve"> principaux</w:t>
       </w:r>
       <w:bookmarkEnd w:id="4"/>
-    </w:p>
-    <w:p>
-      <w:r>
-        <w:t xml:space="preserve">Le marché des cryptomonnaies, en forte croissance, reste très volatil et complexe pour les débutants. </w:t>
-      </w:r>
-      <w:proofErr w:type="spellStart"/>
-      <w:r>
-        <w:t>BlockLumen</w:t>
-      </w:r>
-      <w:proofErr w:type="spellEnd"/>
-      <w:r>
-        <w:t xml:space="preserve"> propose une simulation sécurisée du trading (achats, ventes, gestion de portefeuille) </w:t>
-      </w:r>
-      <w:r>
-        <w:t>enrichie de modules</w:t>
-      </w:r>
-      <w:r>
-        <w:t>.</w:t>
-      </w:r>
-      <w:r>
-        <w:t xml:space="preserve"> </w:t>
-      </w:r>
-      <w:r>
-        <w:t>Ce nom, court et évocateur, associe “Block” (blockchain) et “Lumen” (lumière), pour symboliser l’éclaircissement et la compréhension du trading crypto</w:t>
-      </w:r>
-      <w:r>
-        <w:t>. Afin de mieux appréhender la phase initiale je crée un cahier des charges.</w:t>
-      </w:r>
-    </w:p>
-    <w:p>
-      <w:pPr>
-        <w:pStyle w:val="Titre2"/>
-      </w:pPr>
-      <w:bookmarkStart w:id="5" w:name="_Toc201187913"/>
-      <w:r>
-        <w:t>b</w:t>
-      </w:r>
-      <w:r>
-        <w:t>. Objectif</w:t>
-      </w:r>
-      <w:r>
-        <w:t xml:space="preserve"> principaux</w:t>
-      </w:r>
-      <w:bookmarkEnd w:id="5"/>
     </w:p>
     <w:p>
       <w:r>
@@ -4541,20 +4669,20 @@
       <w:pPr>
         <w:pStyle w:val="Titre2"/>
       </w:pPr>
-      <w:bookmarkStart w:id="6" w:name="_Toc201187914"/>
+      <w:bookmarkStart w:id="5" w:name="_Toc201194384"/>
       <w:r>
         <w:t>c. Fonctionnalités essentielles</w:t>
       </w:r>
-      <w:bookmarkEnd w:id="6"/>
-    </w:p>
-    <w:p>
-      <w:pPr>
-        <w:rPr>
-          <w:b/>
-          <w:bCs/>
-        </w:rPr>
-      </w:pPr>
-      <w:bookmarkStart w:id="7" w:name="_Hlk199770881"/>
+      <w:bookmarkEnd w:id="5"/>
+    </w:p>
+    <w:p>
+      <w:pPr>
+        <w:rPr>
+          <w:b/>
+          <w:bCs/>
+        </w:rPr>
+      </w:pPr>
+      <w:bookmarkStart w:id="6" w:name="_Hlk199770881"/>
       <w:r>
         <w:rPr>
           <w:b/>
@@ -4652,7 +4780,7 @@
         <w:t xml:space="preserve"> et options (thème, notifications).</w:t>
       </w:r>
     </w:p>
-    <w:bookmarkEnd w:id="7"/>
+    <w:bookmarkEnd w:id="6"/>
     <w:p>
       <w:pPr>
         <w:rPr>
@@ -5191,7 +5319,7 @@
           <w:szCs w:val="24"/>
         </w:rPr>
       </w:pPr>
-      <w:bookmarkStart w:id="8" w:name="_Toc201187915"/>
+      <w:bookmarkStart w:id="7" w:name="_Toc201194385"/>
       <w:proofErr w:type="spellStart"/>
       <w:r>
         <w:t>d</w:t>
@@ -5202,42 +5330,246 @@
       <w:r>
         <w:t>Technologies</w:t>
       </w:r>
+      <w:bookmarkEnd w:id="7"/>
+      <w:proofErr w:type="spellEnd"/>
+    </w:p>
+    <w:p>
+      <w:pPr>
+        <w:pStyle w:val="Titre3"/>
+      </w:pPr>
+      <w:bookmarkStart w:id="8" w:name="_Toc201194386"/>
+      <w:r>
+        <w:t>1.</w:t>
+      </w:r>
+      <w:r>
+        <w:t xml:space="preserve"> </w:t>
+      </w:r>
+      <w:proofErr w:type="spellStart"/>
+      <w:r>
+        <w:t>Back-end</w:t>
+      </w:r>
       <w:bookmarkEnd w:id="8"/>
       <w:proofErr w:type="spellEnd"/>
     </w:p>
     <w:p>
       <w:pPr>
+        <w:ind w:firstLine="708"/>
+        <w:rPr>
+          <w:b/>
+          <w:bCs/>
+        </w:rPr>
+      </w:pPr>
+      <w:r>
+        <w:rPr>
+          <w:b/>
+          <w:bCs/>
+        </w:rPr>
+        <w:t>Node.js &amp; Express</w:t>
+      </w:r>
+      <w:r>
+        <w:rPr>
+          <w:b/>
+          <w:bCs/>
+        </w:rPr>
+        <w:t> :</w:t>
+      </w:r>
+      <w:r>
+        <w:rPr>
+          <w:b/>
+          <w:bCs/>
+        </w:rPr>
+        <w:t xml:space="preserve"> </w:t>
+      </w:r>
+      <w:r>
+        <w:t>Cadre JavaScript léger et pour développe</w:t>
+      </w:r>
+      <w:r>
+        <w:t>ment</w:t>
+      </w:r>
+      <w:r>
+        <w:t>.</w:t>
+      </w:r>
+    </w:p>
+    <w:p>
+      <w:pPr>
+        <w:ind w:left="708"/>
+      </w:pPr>
+      <w:r>
+        <w:rPr>
+          <w:b/>
+          <w:bCs/>
+        </w:rPr>
+        <w:t>MySQL</w:t>
+      </w:r>
+      <w:r>
+        <w:rPr>
+          <w:b/>
+          <w:bCs/>
+        </w:rPr>
+        <w:t xml:space="preserve"> : </w:t>
+      </w:r>
+      <w:r>
+        <w:t>Base de données relationnelle robuste, hébergeant utilisateurs, portefeuilles et historiques de transactions.</w:t>
+      </w:r>
+    </w:p>
+    <w:p>
+      <w:pPr>
+        <w:ind w:left="708"/>
+      </w:pPr>
+      <w:r>
+        <w:rPr>
+          <w:b/>
+          <w:bCs/>
+        </w:rPr>
+        <w:t>Docker</w:t>
+      </w:r>
+      <w:r>
+        <w:rPr>
+          <w:b/>
+          <w:bCs/>
+        </w:rPr>
+        <w:t> :</w:t>
+      </w:r>
+      <w:r>
+        <w:t xml:space="preserve"> </w:t>
+      </w:r>
+      <w:r>
+        <w:t>Containerisation du serveur et de la base de données pour garantir portabilité et isolation.</w:t>
+      </w:r>
+    </w:p>
+    <w:p>
+      <w:pPr>
         <w:pStyle w:val="Titre3"/>
       </w:pPr>
-      <w:bookmarkStart w:id="9" w:name="_Toc201187916"/>
-      <w:r>
-        <w:t>1.</w:t>
+      <w:bookmarkStart w:id="9" w:name="_Toc201194387"/>
+      <w:r>
+        <w:t>2.</w:t>
       </w:r>
       <w:r>
         <w:t xml:space="preserve"> </w:t>
       </w:r>
       <w:proofErr w:type="spellStart"/>
       <w:r>
-        <w:t>Back-end</w:t>
+        <w:t>Front-end</w:t>
       </w:r>
       <w:bookmarkEnd w:id="9"/>
       <w:proofErr w:type="spellEnd"/>
     </w:p>
     <w:p>
       <w:pPr>
+        <w:ind w:left="708"/>
+      </w:pPr>
+      <w:proofErr w:type="spellStart"/>
+      <w:r>
+        <w:rPr>
+          <w:b/>
+          <w:bCs/>
+        </w:rPr>
+        <w:t>React</w:t>
+      </w:r>
+      <w:proofErr w:type="spellEnd"/>
+      <w:r>
+        <w:rPr>
+          <w:b/>
+          <w:bCs/>
+        </w:rPr>
+        <w:t xml:space="preserve"> </w:t>
+      </w:r>
+      <w:proofErr w:type="gramStart"/>
+      <w:r>
+        <w:rPr>
+          <w:b/>
+          <w:bCs/>
+        </w:rPr>
+        <w:t xml:space="preserve">18 </w:t>
+      </w:r>
+      <w:r>
+        <w:rPr>
+          <w:b/>
+          <w:bCs/>
+        </w:rPr>
+        <w:t> :</w:t>
+      </w:r>
+      <w:proofErr w:type="gramEnd"/>
+      <w:r>
+        <w:t xml:space="preserve"> Bibliothèque JavaScript pour construire une interface dynamique et réactive.</w:t>
+      </w:r>
+    </w:p>
+    <w:p>
+      <w:pPr>
         <w:ind w:firstLine="708"/>
-        <w:rPr>
-          <w:b/>
-          <w:bCs/>
-        </w:rPr>
-      </w:pPr>
-      <w:r>
-        <w:rPr>
-          <w:b/>
-          <w:bCs/>
-        </w:rPr>
-        <w:t>Node.js &amp; Express</w:t>
-      </w:r>
+      </w:pPr>
+      <w:r>
+        <w:rPr>
+          <w:b/>
+          <w:bCs/>
+        </w:rPr>
+        <w:t>Vite :</w:t>
+      </w:r>
+      <w:r>
+        <w:t xml:space="preserve"> Outil de </w:t>
+      </w:r>
+      <w:proofErr w:type="spellStart"/>
+      <w:r>
+        <w:t>bundling</w:t>
+      </w:r>
+      <w:proofErr w:type="spellEnd"/>
+      <w:r>
+        <w:t xml:space="preserve"> ultra-rapide, optimisé pour le développement moderne.</w:t>
+      </w:r>
+    </w:p>
+    <w:p>
+      <w:pPr>
+        <w:ind w:left="708"/>
+      </w:pPr>
+      <w:proofErr w:type="spellStart"/>
+      <w:r>
+        <w:rPr>
+          <w:b/>
+          <w:bCs/>
+        </w:rPr>
+        <w:t>Tailwind</w:t>
+      </w:r>
+      <w:proofErr w:type="spellEnd"/>
+      <w:r>
+        <w:rPr>
+          <w:b/>
+          <w:bCs/>
+        </w:rPr>
+        <w:t xml:space="preserve"> CSS :</w:t>
+      </w:r>
+      <w:r>
+        <w:t xml:space="preserve"> Framework utilitaire facilitant la mise en forme et le design cohérent.</w:t>
+      </w:r>
+    </w:p>
+    <w:p>
+      <w:pPr>
+        <w:ind w:left="708"/>
+      </w:pPr>
+      <w:r>
+        <w:rPr>
+          <w:b/>
+          <w:bCs/>
+        </w:rPr>
+        <w:t>React-Chart.js-2 / Chart.js :</w:t>
+      </w:r>
+      <w:r>
+        <w:t xml:space="preserve"> Pour afficher graphiques de prix et indicateurs en temps réel.</w:t>
+      </w:r>
+    </w:p>
+    <w:p>
+      <w:pPr>
+        <w:ind w:left="708"/>
+      </w:pPr>
+      <w:proofErr w:type="spellStart"/>
+      <w:r>
+        <w:rPr>
+          <w:b/>
+          <w:bCs/>
+        </w:rPr>
+        <w:t>TypeScript</w:t>
+      </w:r>
+      <w:proofErr w:type="spellEnd"/>
       <w:r>
         <w:rPr>
           <w:b/>
@@ -5246,20 +5578,38 @@
         <w:t> :</w:t>
       </w:r>
       <w:r>
-        <w:rPr>
-          <w:b/>
-          <w:bCs/>
-        </w:rPr>
+        <w:t xml:space="preserve"> Typage statique pour renforcer la fiabilité et la maintenabilité du code.</w:t>
+      </w:r>
+    </w:p>
+    <w:p>
+      <w:pPr>
+        <w:pStyle w:val="Titre3"/>
+      </w:pPr>
+      <w:bookmarkStart w:id="10" w:name="_Toc201194388"/>
+      <w:r>
+        <w:t>3.</w:t>
+      </w:r>
+      <w:r>
         <w:t xml:space="preserve"> </w:t>
       </w:r>
       <w:r>
-        <w:t>Cadre JavaScript léger et pour développe</w:t>
-      </w:r>
-      <w:r>
-        <w:t>ment</w:t>
-      </w:r>
-      <w:r>
-        <w:t>.</w:t>
+        <w:t>OS / IDE / Utilitaires</w:t>
+      </w:r>
+      <w:bookmarkEnd w:id="10"/>
+    </w:p>
+    <w:p>
+      <w:pPr>
+        <w:ind w:firstLine="708"/>
+      </w:pPr>
+      <w:r>
+        <w:rPr>
+          <w:b/>
+          <w:bCs/>
+        </w:rPr>
+        <w:t>Git &amp; GitHub :</w:t>
+      </w:r>
+      <w:r>
+        <w:t xml:space="preserve"> Gestion de versions et collaboration.</w:t>
       </w:r>
     </w:p>
     <w:p>
@@ -5271,17 +5621,57 @@
           <w:b/>
           <w:bCs/>
         </w:rPr>
-        <w:t>MySQL</w:t>
-      </w:r>
-      <w:r>
-        <w:rPr>
-          <w:b/>
-          <w:bCs/>
-        </w:rPr>
-        <w:t xml:space="preserve"> : </w:t>
-      </w:r>
-      <w:r>
-        <w:t>Base de données relationnelle robuste, hébergeant utilisateurs, portefeuilles et historiques de transactions.</w:t>
+        <w:t>VS Code :</w:t>
+      </w:r>
+      <w:r>
+        <w:t xml:space="preserve"> Environnement de développement, avec extensions </w:t>
+      </w:r>
+      <w:proofErr w:type="spellStart"/>
+      <w:r>
+        <w:t>TypeScript</w:t>
+      </w:r>
+      <w:proofErr w:type="spellEnd"/>
+      <w:r>
+        <w:t xml:space="preserve"> et Docker.</w:t>
+      </w:r>
+    </w:p>
+    <w:p>
+      <w:pPr>
+        <w:ind w:firstLine="708"/>
+      </w:pPr>
+      <w:r>
+        <w:rPr>
+          <w:b/>
+          <w:bCs/>
+        </w:rPr>
+        <w:t>Postman :</w:t>
+      </w:r>
+      <w:r>
+        <w:t xml:space="preserve"> Tests et appels d’API.</w:t>
+      </w:r>
+    </w:p>
+    <w:p>
+      <w:pPr>
+        <w:ind w:firstLine="708"/>
+      </w:pPr>
+      <w:proofErr w:type="spellStart"/>
+      <w:r>
+        <w:rPr>
+          <w:b/>
+          <w:bCs/>
+        </w:rPr>
+        <w:t>Figma</w:t>
+      </w:r>
+      <w:proofErr w:type="spellEnd"/>
+      <w:r>
+        <w:rPr>
+          <w:b/>
+          <w:bCs/>
+        </w:rPr>
+        <w:t> :</w:t>
+      </w:r>
+      <w:r>
+        <w:t xml:space="preserve"> Prototypage des écrans et design UX/UI.</w:t>
       </w:r>
     </w:p>
     <w:p>
@@ -5293,7 +5683,14 @@
           <w:b/>
           <w:bCs/>
         </w:rPr>
-        <w:t>Docker</w:t>
+        <w:t>app.diagrams.net</w:t>
+      </w:r>
+      <w:r>
+        <w:rPr>
+          <w:b/>
+          <w:bCs/>
+        </w:rPr>
+        <w:t xml:space="preserve"> / Draw.io</w:t>
       </w:r>
       <w:r>
         <w:rPr>
@@ -5303,275 +5700,6 @@
         <w:t> :</w:t>
       </w:r>
       <w:r>
-        <w:t xml:space="preserve"> </w:t>
-      </w:r>
-      <w:r>
-        <w:t>Containerisation du serveur et de la base de données pour garantir portabilité et isolation.</w:t>
-      </w:r>
-    </w:p>
-    <w:p>
-      <w:pPr>
-        <w:pStyle w:val="Titre3"/>
-      </w:pPr>
-      <w:bookmarkStart w:id="10" w:name="_Toc201187917"/>
-      <w:r>
-        <w:t>2.</w:t>
-      </w:r>
-      <w:r>
-        <w:t xml:space="preserve"> </w:t>
-      </w:r>
-      <w:proofErr w:type="spellStart"/>
-      <w:r>
-        <w:t>Front-end</w:t>
-      </w:r>
-      <w:bookmarkEnd w:id="10"/>
-      <w:proofErr w:type="spellEnd"/>
-    </w:p>
-    <w:p>
-      <w:pPr>
-        <w:ind w:left="708"/>
-      </w:pPr>
-      <w:proofErr w:type="spellStart"/>
-      <w:r>
-        <w:rPr>
-          <w:b/>
-          <w:bCs/>
-        </w:rPr>
-        <w:t>React</w:t>
-      </w:r>
-      <w:proofErr w:type="spellEnd"/>
-      <w:r>
-        <w:rPr>
-          <w:b/>
-          <w:bCs/>
-        </w:rPr>
-        <w:t xml:space="preserve"> </w:t>
-      </w:r>
-      <w:proofErr w:type="gramStart"/>
-      <w:r>
-        <w:rPr>
-          <w:b/>
-          <w:bCs/>
-        </w:rPr>
-        <w:t xml:space="preserve">18 </w:t>
-      </w:r>
-      <w:r>
-        <w:rPr>
-          <w:b/>
-          <w:bCs/>
-        </w:rPr>
-        <w:t> :</w:t>
-      </w:r>
-      <w:proofErr w:type="gramEnd"/>
-      <w:r>
-        <w:t xml:space="preserve"> Bibliothèque JavaScript pour construire une interface dynamique et réactive.</w:t>
-      </w:r>
-    </w:p>
-    <w:p>
-      <w:pPr>
-        <w:ind w:firstLine="708"/>
-      </w:pPr>
-      <w:r>
-        <w:rPr>
-          <w:b/>
-          <w:bCs/>
-        </w:rPr>
-        <w:t>Vite :</w:t>
-      </w:r>
-      <w:r>
-        <w:t xml:space="preserve"> Outil de </w:t>
-      </w:r>
-      <w:proofErr w:type="spellStart"/>
-      <w:r>
-        <w:t>bundling</w:t>
-      </w:r>
-      <w:proofErr w:type="spellEnd"/>
-      <w:r>
-        <w:t xml:space="preserve"> ultra-rapide, optimisé pour le développement moderne.</w:t>
-      </w:r>
-    </w:p>
-    <w:p>
-      <w:pPr>
-        <w:ind w:left="708"/>
-      </w:pPr>
-      <w:proofErr w:type="spellStart"/>
-      <w:r>
-        <w:rPr>
-          <w:b/>
-          <w:bCs/>
-        </w:rPr>
-        <w:t>Tailwind</w:t>
-      </w:r>
-      <w:proofErr w:type="spellEnd"/>
-      <w:r>
-        <w:rPr>
-          <w:b/>
-          <w:bCs/>
-        </w:rPr>
-        <w:t xml:space="preserve"> CSS :</w:t>
-      </w:r>
-      <w:r>
-        <w:t xml:space="preserve"> Framework utilitaire facilitant la mise en forme et le design cohérent.</w:t>
-      </w:r>
-    </w:p>
-    <w:p>
-      <w:pPr>
-        <w:ind w:left="708"/>
-      </w:pPr>
-      <w:r>
-        <w:rPr>
-          <w:b/>
-          <w:bCs/>
-        </w:rPr>
-        <w:t>React-Chart.js-2 / Chart.js :</w:t>
-      </w:r>
-      <w:r>
-        <w:t xml:space="preserve"> Pour afficher graphiques de prix et indicateurs en temps réel.</w:t>
-      </w:r>
-    </w:p>
-    <w:p>
-      <w:pPr>
-        <w:ind w:left="708"/>
-      </w:pPr>
-      <w:proofErr w:type="spellStart"/>
-      <w:r>
-        <w:rPr>
-          <w:b/>
-          <w:bCs/>
-        </w:rPr>
-        <w:t>TypeScript</w:t>
-      </w:r>
-      <w:proofErr w:type="spellEnd"/>
-      <w:r>
-        <w:rPr>
-          <w:b/>
-          <w:bCs/>
-        </w:rPr>
-        <w:t> :</w:t>
-      </w:r>
-      <w:r>
-        <w:t xml:space="preserve"> Typage statique pour renforcer la fiabilité et la maintenabilité du code.</w:t>
-      </w:r>
-    </w:p>
-    <w:p>
-      <w:pPr>
-        <w:pStyle w:val="Titre3"/>
-      </w:pPr>
-      <w:bookmarkStart w:id="11" w:name="_Toc201187918"/>
-      <w:r>
-        <w:t>3.</w:t>
-      </w:r>
-      <w:r>
-        <w:t xml:space="preserve"> </w:t>
-      </w:r>
-      <w:r>
-        <w:t>OS / IDE / Utilitaires</w:t>
-      </w:r>
-      <w:bookmarkEnd w:id="11"/>
-    </w:p>
-    <w:p>
-      <w:pPr>
-        <w:ind w:firstLine="708"/>
-      </w:pPr>
-      <w:r>
-        <w:rPr>
-          <w:b/>
-          <w:bCs/>
-        </w:rPr>
-        <w:t>Git &amp; GitHub :</w:t>
-      </w:r>
-      <w:r>
-        <w:t xml:space="preserve"> Gestion de versions et collaboration.</w:t>
-      </w:r>
-    </w:p>
-    <w:p>
-      <w:pPr>
-        <w:ind w:left="708"/>
-      </w:pPr>
-      <w:r>
-        <w:rPr>
-          <w:b/>
-          <w:bCs/>
-        </w:rPr>
-        <w:t>VS Code :</w:t>
-      </w:r>
-      <w:r>
-        <w:t xml:space="preserve"> Environnement de développement, avec extensions </w:t>
-      </w:r>
-      <w:proofErr w:type="spellStart"/>
-      <w:r>
-        <w:t>TypeScript</w:t>
-      </w:r>
-      <w:proofErr w:type="spellEnd"/>
-      <w:r>
-        <w:t xml:space="preserve"> et Docker.</w:t>
-      </w:r>
-    </w:p>
-    <w:p>
-      <w:pPr>
-        <w:ind w:firstLine="708"/>
-      </w:pPr>
-      <w:r>
-        <w:rPr>
-          <w:b/>
-          <w:bCs/>
-        </w:rPr>
-        <w:t>Postman :</w:t>
-      </w:r>
-      <w:r>
-        <w:t xml:space="preserve"> Tests et appels d’API.</w:t>
-      </w:r>
-    </w:p>
-    <w:p>
-      <w:pPr>
-        <w:ind w:firstLine="708"/>
-      </w:pPr>
-      <w:proofErr w:type="spellStart"/>
-      <w:r>
-        <w:rPr>
-          <w:b/>
-          <w:bCs/>
-        </w:rPr>
-        <w:t>Figma</w:t>
-      </w:r>
-      <w:proofErr w:type="spellEnd"/>
-      <w:r>
-        <w:rPr>
-          <w:b/>
-          <w:bCs/>
-        </w:rPr>
-        <w:t> :</w:t>
-      </w:r>
-      <w:r>
-        <w:t xml:space="preserve"> Prototypage des écrans et design UX/UI.</w:t>
-      </w:r>
-    </w:p>
-    <w:p>
-      <w:pPr>
-        <w:ind w:left="708"/>
-      </w:pPr>
-      <w:r>
-        <w:rPr>
-          <w:b/>
-          <w:bCs/>
-        </w:rPr>
-        <w:t>app.diagrams.net</w:t>
-      </w:r>
-      <w:r>
-        <w:rPr>
-          <w:b/>
-          <w:bCs/>
-        </w:rPr>
-        <w:t xml:space="preserve"> / Draw.io</w:t>
-      </w:r>
-      <w:r>
-        <w:rPr>
-          <w:b/>
-          <w:bCs/>
-        </w:rPr>
-        <w:t> :</w:t>
-      </w:r>
-      <w:r>
         <w:t xml:space="preserve"> Modélisation du MCD et des architectures applicatives.</w:t>
       </w:r>
     </w:p>
@@ -5579,7 +5707,7 @@
       <w:pPr>
         <w:pStyle w:val="Titre1"/>
       </w:pPr>
-      <w:bookmarkStart w:id="12" w:name="_Toc201187919"/>
+      <w:bookmarkStart w:id="11" w:name="_Toc201194389"/>
       <w:r>
         <w:lastRenderedPageBreak/>
         <w:t>3.</w:t>
@@ -5590,28 +5718,28 @@
       <w:r>
         <w:t>Le Design</w:t>
       </w:r>
+      <w:bookmarkEnd w:id="11"/>
+    </w:p>
+    <w:p>
+      <w:pPr>
+        <w:pStyle w:val="Titre2"/>
+        <w:tabs>
+          <w:tab w:val="left" w:pos="1569"/>
+        </w:tabs>
+      </w:pPr>
+      <w:bookmarkStart w:id="12" w:name="_Toc201194390"/>
+      <w:r>
+        <w:t>a.</w:t>
+      </w:r>
+      <w:r>
+        <w:t xml:space="preserve"> </w:t>
+      </w:r>
+      <w:r>
+        <w:t>Maquettage et Conception Graphique</w:t>
+      </w:r>
       <w:bookmarkEnd w:id="12"/>
     </w:p>
     <w:p>
-      <w:pPr>
-        <w:pStyle w:val="Titre2"/>
-        <w:tabs>
-          <w:tab w:val="left" w:pos="1569"/>
-        </w:tabs>
-      </w:pPr>
-      <w:bookmarkStart w:id="13" w:name="_Toc201187920"/>
-      <w:r>
-        <w:t>a.</w:t>
-      </w:r>
-      <w:r>
-        <w:t xml:space="preserve"> </w:t>
-      </w:r>
-      <w:r>
-        <w:t>Maquettage et Conception Graphique</w:t>
-      </w:r>
-      <w:bookmarkEnd w:id="13"/>
-    </w:p>
-    <w:p>
       <w:r>
         <w:t xml:space="preserve">La phase de design a été réalisée à l’aide de </w:t>
       </w:r>
@@ -5646,7 +5774,7 @@
       <w:pPr>
         <w:pStyle w:val="Titre3"/>
       </w:pPr>
-      <w:bookmarkStart w:id="14" w:name="_Toc201187921"/>
+      <w:bookmarkStart w:id="13" w:name="_Toc201194391"/>
       <w:r>
         <w:t>1.</w:t>
       </w:r>
@@ -5729,50 +5857,50 @@
           </wp:anchor>
         </w:drawing>
       </w:r>
+      <w:bookmarkEnd w:id="13"/>
+      <w:r>
+        <w:t xml:space="preserve"> </w:t>
+      </w:r>
+    </w:p>
+    <w:p>
+      <w:r>
+        <w:t>C</w:t>
+      </w:r>
+      <w:r>
+        <w:t>e logo associe une forme hexagonale inspirée de la blockchain à un dégradé bleu-pourpre-rose évoquant la lumière et la clarté pédagogique, tandis que la dominante de bleu profond installe une sensation de confiance et de sérieux ;</w:t>
+      </w:r>
+    </w:p>
+    <w:p>
+      <w:r>
+        <w:t xml:space="preserve">Le logo a été </w:t>
+      </w:r>
+      <w:r>
+        <w:t>créé</w:t>
+      </w:r>
+      <w:r>
+        <w:t xml:space="preserve"> dans </w:t>
+      </w:r>
+      <w:proofErr w:type="spellStart"/>
+      <w:r>
+        <w:t>Figma</w:t>
+      </w:r>
+      <w:proofErr w:type="spellEnd"/>
+      <w:r>
+        <w:t xml:space="preserve"> au format vectoriel (SVG)</w:t>
+      </w:r>
+      <w:r>
+        <w:t>.</w:t>
+      </w:r>
+    </w:p>
+    <w:p>
+      <w:pPr>
+        <w:pStyle w:val="Titre3"/>
+      </w:pPr>
+      <w:bookmarkStart w:id="14" w:name="_Toc201194392"/>
+      <w:r>
+        <w:t>2. Palette graphique</w:t>
+      </w:r>
       <w:bookmarkEnd w:id="14"/>
-      <w:r>
-        <w:t xml:space="preserve"> </w:t>
-      </w:r>
-    </w:p>
-    <w:p>
-      <w:r>
-        <w:t>C</w:t>
-      </w:r>
-      <w:r>
-        <w:t>e logo associe une forme hexagonale inspirée de la blockchain à un dégradé bleu-pourpre-rose évoquant la lumière et la clarté pédagogique, tandis que la dominante de bleu profond installe une sensation de confiance et de sérieux ;</w:t>
-      </w:r>
-    </w:p>
-    <w:p>
-      <w:r>
-        <w:t xml:space="preserve">Le logo a été </w:t>
-      </w:r>
-      <w:r>
-        <w:t>créé</w:t>
-      </w:r>
-      <w:r>
-        <w:t xml:space="preserve"> dans </w:t>
-      </w:r>
-      <w:proofErr w:type="spellStart"/>
-      <w:r>
-        <w:t>Figma</w:t>
-      </w:r>
-      <w:proofErr w:type="spellEnd"/>
-      <w:r>
-        <w:t xml:space="preserve"> au format vectoriel (SVG)</w:t>
-      </w:r>
-      <w:r>
-        <w:t>.</w:t>
-      </w:r>
-    </w:p>
-    <w:p>
-      <w:pPr>
-        <w:pStyle w:val="Titre3"/>
-      </w:pPr>
-      <w:bookmarkStart w:id="15" w:name="_Toc201187922"/>
-      <w:r>
-        <w:t>2. Palette graphique</w:t>
-      </w:r>
-      <w:bookmarkEnd w:id="15"/>
     </w:p>
     <w:p>
       <w:r>
@@ -5833,11 +5961,11 @@
       <w:pPr>
         <w:pStyle w:val="Titre3"/>
       </w:pPr>
-      <w:bookmarkStart w:id="16" w:name="_Toc201187923"/>
+      <w:bookmarkStart w:id="15" w:name="_Toc201194393"/>
       <w:r>
         <w:t>3. La typographie</w:t>
       </w:r>
-      <w:bookmarkEnd w:id="16"/>
+      <w:bookmarkEnd w:id="15"/>
     </w:p>
     <w:p>
       <w:r>
@@ -5888,7 +6016,7 @@
           <w:u w:val="words"/>
         </w:rPr>
       </w:pPr>
-      <w:bookmarkStart w:id="17" w:name="_Toc201187924"/>
+      <w:bookmarkStart w:id="16" w:name="_Toc201194394"/>
       <w:r>
         <w:lastRenderedPageBreak/>
         <w:t>4. Maquette</w:t>
@@ -5900,7 +6028,7 @@
       <w:r>
         <w:t>WireFrames</w:t>
       </w:r>
-      <w:bookmarkEnd w:id="17"/>
+      <w:bookmarkEnd w:id="16"/>
       <w:proofErr w:type="spellEnd"/>
     </w:p>
     <w:p>
@@ -6009,12 +6137,12 @@
       <w:pPr>
         <w:pStyle w:val="Titre1"/>
       </w:pPr>
-      <w:bookmarkStart w:id="18" w:name="_Toc201187925"/>
+      <w:bookmarkStart w:id="17" w:name="_Toc201194395"/>
       <w:r>
         <w:lastRenderedPageBreak/>
         <w:t>4. Conception et modélisation des données</w:t>
       </w:r>
-      <w:bookmarkEnd w:id="18"/>
+      <w:bookmarkEnd w:id="17"/>
     </w:p>
     <w:p>
       <w:r>
@@ -6120,14 +6248,14 @@
       <w:pPr>
         <w:pStyle w:val="Titre2"/>
       </w:pPr>
-      <w:bookmarkStart w:id="19" w:name="_Toc201187926"/>
+      <w:bookmarkStart w:id="18" w:name="_Toc201194396"/>
       <w:r>
         <w:t xml:space="preserve">a. </w:t>
       </w:r>
       <w:r>
         <w:t>Clarification des besoins</w:t>
       </w:r>
-      <w:bookmarkEnd w:id="19"/>
+      <w:bookmarkEnd w:id="18"/>
       <w:r>
         <w:t xml:space="preserve"> </w:t>
       </w:r>
@@ -6349,7 +6477,7 @@
       <w:pPr>
         <w:pStyle w:val="Titre2"/>
       </w:pPr>
-      <w:bookmarkStart w:id="20" w:name="_Toc201187927"/>
+      <w:bookmarkStart w:id="19" w:name="_Toc201194397"/>
       <w:r>
         <w:lastRenderedPageBreak/>
         <w:t xml:space="preserve">b. </w:t>
@@ -6357,10 +6485,13 @@
       <w:r>
         <w:t>Dictionnaire de données</w:t>
       </w:r>
-      <w:bookmarkEnd w:id="20"/>
-    </w:p>
-    <w:p>
-      <w:r>
+      <w:bookmarkEnd w:id="19"/>
+    </w:p>
+    <w:p>
+      <w:r>
+        <w:rPr>
+          <w:noProof/>
+        </w:rPr>
         <w:drawing>
           <wp:anchor distT="0" distB="0" distL="114300" distR="114300" simplePos="0" relativeHeight="251709440" behindDoc="0" locked="0" layoutInCell="1" allowOverlap="1" wp14:anchorId="78071F38" wp14:editId="525F4A32">
             <wp:simplePos x="0" y="0"/>
@@ -6425,7 +6556,7 @@
       <w:pPr>
         <w:pStyle w:val="Titre2"/>
       </w:pPr>
-      <w:bookmarkStart w:id="21" w:name="_Toc201187928"/>
+      <w:bookmarkStart w:id="20" w:name="_Toc201194398"/>
       <w:r>
         <w:lastRenderedPageBreak/>
         <w:t xml:space="preserve">c. </w:t>
@@ -6459,7 +6590,7 @@
       <w:r>
         <w:t xml:space="preserve"> )</w:t>
       </w:r>
-      <w:bookmarkEnd w:id="21"/>
+      <w:bookmarkEnd w:id="20"/>
       <w:r>
         <w:t xml:space="preserve"> </w:t>
       </w:r>
@@ -6467,18 +6598,18 @@
     <w:p>
       <w:r>
         <w:drawing>
-          <wp:anchor distT="0" distB="0" distL="114300" distR="114300" simplePos="0" relativeHeight="251708416" behindDoc="0" locked="0" layoutInCell="1" allowOverlap="1" wp14:anchorId="06FF3D71" wp14:editId="72ECAE78">
+          <wp:anchor distT="0" distB="0" distL="114300" distR="114300" simplePos="0" relativeHeight="251716608" behindDoc="0" locked="0" layoutInCell="1" allowOverlap="1" wp14:anchorId="6977B044" wp14:editId="7522F2F6">
             <wp:simplePos x="0" y="0"/>
             <wp:positionH relativeFrom="margin">
               <wp:align>right</wp:align>
             </wp:positionH>
             <wp:positionV relativeFrom="paragraph">
-              <wp:posOffset>1541448</wp:posOffset>
+              <wp:posOffset>1541169</wp:posOffset>
             </wp:positionV>
-            <wp:extent cx="5760720" cy="7007690"/>
-            <wp:effectExtent l="0" t="0" r="0" b="3175"/>
+            <wp:extent cx="5759450" cy="7009130"/>
+            <wp:effectExtent l="0" t="0" r="0" b="1270"/>
             <wp:wrapTopAndBottom/>
-            <wp:docPr id="1758599820" name="Image 1" descr="Une image contenant texte, diagramme, Plan, Dessin technique&#10;&#10;Le contenu généré par l’IA peut être incorrect."/>
+            <wp:docPr id="1019514690" name="Image 1" descr="Une image contenant diagramme, texte, Dessin technique, Plan&#10;&#10;Le contenu généré par l’IA peut être incorrect."/>
             <wp:cNvGraphicFramePr>
               <a:graphicFrameLocks xmlns:a="http://schemas.openxmlformats.org/drawingml/2006/main" noChangeAspect="1"/>
             </wp:cNvGraphicFramePr>
@@ -6486,7 +6617,7 @@
               <a:graphicData uri="http://schemas.openxmlformats.org/drawingml/2006/picture">
                 <pic:pic xmlns:pic="http://schemas.openxmlformats.org/drawingml/2006/picture">
                   <pic:nvPicPr>
-                    <pic:cNvPr id="1758599820" name="Image 1" descr="Une image contenant texte, diagramme, Plan, Dessin technique&#10;&#10;Le contenu généré par l’IA peut être incorrect."/>
+                    <pic:cNvPr id="1019514690" name="Image 1" descr="Une image contenant diagramme, texte, Dessin technique, Plan&#10;&#10;Le contenu généré par l’IA peut être incorrect."/>
                     <pic:cNvPicPr/>
                   </pic:nvPicPr>
                   <pic:blipFill>
@@ -6504,7 +6635,7 @@
                   <pic:spPr>
                     <a:xfrm>
                       <a:off x="0" y="0"/>
-                      <a:ext cx="5760720" cy="7007690"/>
+                      <a:ext cx="5759450" cy="7009130"/>
                     </a:xfrm>
                     <a:prstGeom prst="rect">
                       <a:avLst/>
@@ -6513,6 +6644,9 @@
                 </pic:pic>
               </a:graphicData>
             </a:graphic>
+            <wp14:sizeRelH relativeFrom="margin">
+              <wp14:pctWidth>0</wp14:pctWidth>
+            </wp14:sizeRelH>
             <wp14:sizeRelV relativeFrom="margin">
               <wp14:pctHeight>0</wp14:pctHeight>
             </wp14:sizeRelV>
@@ -6546,12 +6680,15 @@
       <w:r>
         <w:t>ela représente le nombre d’occurrences ou d’entités qui peuvent être associées à une autre entité au travers d’une relation. Elle permet ainsi de délimiter et de définir les contraintes liées aux associations entre les entités.</w:t>
       </w:r>
+      <w:r>
+        <w:t xml:space="preserve"> </w:t>
+      </w:r>
     </w:p>
     <w:p>
       <w:pPr>
         <w:pStyle w:val="Titre2"/>
       </w:pPr>
-      <w:bookmarkStart w:id="22" w:name="_Toc201187929"/>
+      <w:bookmarkStart w:id="21" w:name="_Toc201194399"/>
       <w:r>
         <w:lastRenderedPageBreak/>
         <w:t xml:space="preserve">d. </w:t>
@@ -6570,7 +6707,7 @@
       <w:r>
         <w:t xml:space="preserve"> )</w:t>
       </w:r>
-      <w:bookmarkEnd w:id="22"/>
+      <w:bookmarkEnd w:id="21"/>
       <w:r>
         <w:t xml:space="preserve"> </w:t>
       </w:r>
@@ -6713,7 +6850,7 @@
           </mc:Choice>
           <mc:Fallback>
             <w:pict>
-              <v:rect w14:anchorId="398E62A7" id="Rectangle 1" o:spid="_x0000_s1026" style="position:absolute;margin-left:-9.45pt;margin-top:17.3pt;width:455.1pt;height:210.9pt;z-index:251659264;visibility:visible;mso-wrap-style:square;mso-height-percent:0;mso-wrap-distance-left:9pt;mso-wrap-distance-top:0;mso-wrap-distance-right:9pt;mso-wrap-distance-bottom:0;mso-position-horizontal:absolute;mso-position-horizontal-relative:text;mso-position-vertical:absolute;mso-position-vertical-relative:text;mso-height-percent:0;mso-height-relative:margin;v-text-anchor:middle" o:gfxdata="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" filled="f" strokecolor="#030e13 [484]" strokeweight="1.5pt"/>
+              <v:rect w14:anchorId="5A924C99" id="Rectangle 1" o:spid="_x0000_s1026" style="position:absolute;margin-left:-9.45pt;margin-top:17.3pt;width:455.1pt;height:210.9pt;z-index:251659264;visibility:visible;mso-wrap-style:square;mso-height-percent:0;mso-wrap-distance-left:9pt;mso-wrap-distance-top:0;mso-wrap-distance-right:9pt;mso-wrap-distance-bottom:0;mso-position-horizontal:absolute;mso-position-horizontal-relative:text;mso-position-vertical:absolute;mso-position-vertical-relative:text;mso-height-percent:0;mso-height-relative:margin;v-text-anchor:middle" o:gfxdata="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" filled="f" strokecolor="#030e13 [484]" strokeweight="1.5pt"/>
             </w:pict>
           </mc:Fallback>
         </mc:AlternateContent>
@@ -7385,7 +7522,7 @@
       <w:pPr>
         <w:pStyle w:val="Titre2"/>
       </w:pPr>
-      <w:bookmarkStart w:id="23" w:name="_Toc201187930"/>
+      <w:bookmarkStart w:id="22" w:name="_Toc201194400"/>
       <w:r>
         <w:lastRenderedPageBreak/>
         <w:t>e. M</w:t>
@@ -7401,23 +7538,62 @@
       <w:r>
         <w:t xml:space="preserve"> )</w:t>
       </w:r>
-      <w:bookmarkEnd w:id="23"/>
-    </w:p>
-    <w:p>
+      <w:bookmarkEnd w:id="22"/>
+    </w:p>
+    <w:p>
+      <w:r>
+        <w:t xml:space="preserve">Le MPD (Modèle Physique de Données) constitue la traduction concrète du </w:t>
+      </w:r>
+      <w:r>
+        <w:t xml:space="preserve">MCD </w:t>
+      </w:r>
+      <w:r>
+        <w:t xml:space="preserve">vers l'implémentation </w:t>
+      </w:r>
+      <w:r>
+        <w:t>technique. Il</w:t>
+      </w:r>
+      <w:r>
+        <w:t xml:space="preserve"> spécifie précisément la structure des tables, les types de données de chaque attribut, l'identification des clés primaires et étrangères, ainsi que l'ensemble des contraintes d'intégrité nécessaires au bon fonctionnement du système de gestion de base de données </w:t>
+      </w:r>
+      <w:proofErr w:type="gramStart"/>
+      <w:r>
+        <w:t xml:space="preserve">SGBD </w:t>
+      </w:r>
+      <w:r>
+        <w:t xml:space="preserve"> (</w:t>
+      </w:r>
+      <w:proofErr w:type="gramEnd"/>
+      <w:r>
+        <w:t>ici MySQL).</w:t>
+      </w:r>
+      <w:r>
+        <w:t xml:space="preserve"> </w:t>
+      </w:r>
+      <w:r>
+        <w:t xml:space="preserve">J'ai réalisé le MPD avec </w:t>
+      </w:r>
+      <w:r>
+        <w:t>draw.io</w:t>
+      </w:r>
+      <w:r>
+        <w:t xml:space="preserve">, </w:t>
+      </w:r>
+      <w:r>
+        <w:t xml:space="preserve">qui permet de </w:t>
+      </w:r>
+      <w:r>
+        <w:t>visualiser clairement la structure de la base de données, les relations entre tables et les attributs de chaque entité.</w:t>
+      </w:r>
+      <w:r>
+        <w:t xml:space="preserve"> </w:t>
+      </w:r>
       <w:r>
         <w:drawing>
-          <wp:anchor distT="0" distB="0" distL="114300" distR="114300" simplePos="0" relativeHeight="251710464" behindDoc="0" locked="0" layoutInCell="1" allowOverlap="1" wp14:anchorId="5F6DCDD4" wp14:editId="6CE6A38A">
-            <wp:simplePos x="0" y="0"/>
-            <wp:positionH relativeFrom="margin">
-              <wp:posOffset>-1270</wp:posOffset>
-            </wp:positionH>
-            <wp:positionV relativeFrom="paragraph">
-              <wp:posOffset>1520847</wp:posOffset>
-            </wp:positionV>
-            <wp:extent cx="5754370" cy="7030720"/>
-            <wp:effectExtent l="0" t="0" r="0" b="0"/>
-            <wp:wrapTopAndBottom/>
-            <wp:docPr id="1742177501" name="Image 1" descr="Une image contenant texte, diagramme, Plan, Dessin technique&#10;&#10;Le contenu généré par l’IA peut être incorrect."/>
+          <wp:inline distT="0" distB="0" distL="0" distR="0" wp14:anchorId="193FA546" wp14:editId="2F3E6D29">
+            <wp:extent cx="5664530" cy="6985635"/>
+            <wp:effectExtent l="0" t="0" r="0" b="5715"/>
+            <wp:docPr id="572991795" name="Image 1" descr="Une image contenant diagramme, texte, Plan, Dessin technique&#10;&#10;Le contenu généré par l’IA peut être incorrect."/>
             <wp:cNvGraphicFramePr>
               <a:graphicFrameLocks xmlns:a="http://schemas.openxmlformats.org/drawingml/2006/main" noChangeAspect="1"/>
             </wp:cNvGraphicFramePr>
@@ -7425,17 +7601,11 @@
               <a:graphicData uri="http://schemas.openxmlformats.org/drawingml/2006/picture">
                 <pic:pic xmlns:pic="http://schemas.openxmlformats.org/drawingml/2006/picture">
                   <pic:nvPicPr>
-                    <pic:cNvPr id="1742177501" name="Image 1" descr="Une image contenant texte, diagramme, Plan, Dessin technique&#10;&#10;Le contenu généré par l’IA peut être incorrect."/>
+                    <pic:cNvPr id="572991795" name="Image 1" descr="Une image contenant diagramme, texte, Plan, Dessin technique&#10;&#10;Le contenu généré par l’IA peut être incorrect."/>
                     <pic:cNvPicPr/>
                   </pic:nvPicPr>
                   <pic:blipFill>
-                    <a:blip r:embed="rId15">
-                      <a:extLst>
-                        <a:ext uri="{28A0092B-C50C-407E-A947-70E740481C1C}">
-                          <a14:useLocalDpi xmlns:a14="http://schemas.microsoft.com/office/drawing/2010/main" val="0"/>
-                        </a:ext>
-                      </a:extLst>
-                    </a:blip>
+                    <a:blip r:embed="rId15"/>
                     <a:stretch>
                       <a:fillRect/>
                     </a:stretch>
@@ -7443,7 +7613,7 @@
                   <pic:spPr>
                     <a:xfrm>
                       <a:off x="0" y="0"/>
-                      <a:ext cx="5754370" cy="7030720"/>
+                      <a:ext cx="5691904" cy="7019393"/>
                     </a:xfrm>
                     <a:prstGeom prst="rect">
                       <a:avLst/>
@@ -7452,59 +7622,9 @@
                 </pic:pic>
               </a:graphicData>
             </a:graphic>
-            <wp14:sizeRelH relativeFrom="margin">
-              <wp14:pctWidth>0</wp14:pctWidth>
-            </wp14:sizeRelH>
-            <wp14:sizeRelV relativeFrom="margin">
-              <wp14:pctHeight>0</wp14:pctHeight>
-            </wp14:sizeRelV>
-          </wp:anchor>
+          </wp:inline>
         </w:drawing>
       </w:r>
-      <w:r>
-        <w:t xml:space="preserve">Le MPD (Modèle Physique de Données) constitue la traduction concrète du </w:t>
-      </w:r>
-      <w:r>
-        <w:t xml:space="preserve">MCD </w:t>
-      </w:r>
-      <w:r>
-        <w:t xml:space="preserve">vers l'implémentation </w:t>
-      </w:r>
-      <w:r>
-        <w:t>technique. Il</w:t>
-      </w:r>
-      <w:r>
-        <w:t xml:space="preserve"> spécifie précisément la structure des tables, les types de données de chaque attribut, l'identification des clés primaires et étrangères, ainsi que l'ensemble des contraintes d'intégrité nécessaires au bon fonctionnement du système de gestion de base de données </w:t>
-      </w:r>
-      <w:proofErr w:type="gramStart"/>
-      <w:r>
-        <w:t xml:space="preserve">SGBD </w:t>
-      </w:r>
-      <w:r>
-        <w:t xml:space="preserve"> (</w:t>
-      </w:r>
-      <w:proofErr w:type="gramEnd"/>
-      <w:r>
-        <w:t>ici MySQL).</w:t>
-      </w:r>
-      <w:r>
-        <w:t xml:space="preserve"> </w:t>
-      </w:r>
-      <w:r>
-        <w:t xml:space="preserve">J'ai réalisé le MPD avec </w:t>
-      </w:r>
-      <w:r>
-        <w:t>draw.io</w:t>
-      </w:r>
-      <w:r>
-        <w:t xml:space="preserve">, </w:t>
-      </w:r>
-      <w:r>
-        <w:t xml:space="preserve">qui permet de </w:t>
-      </w:r>
-      <w:r>
-        <w:t>visualiser clairement la structure de la base de données, les relations entre tables et les attributs de chaque entité.</w:t>
-      </w:r>
     </w:p>
     <w:p>
       <w:pPr>
@@ -7513,7 +7633,7 @@
           <w:lang w:val="en-US"/>
         </w:rPr>
       </w:pPr>
-      <w:bookmarkStart w:id="24" w:name="_Toc201187931"/>
+      <w:bookmarkStart w:id="23" w:name="_Toc201194401"/>
       <w:r>
         <w:rPr>
           <w:lang w:val="en-US"/>
@@ -7521,7 +7641,7 @@
         <w:lastRenderedPageBreak/>
         <w:t>f. Relations</w:t>
       </w:r>
-      <w:bookmarkEnd w:id="24"/>
+      <w:bookmarkEnd w:id="23"/>
     </w:p>
     <w:p>
       <w:pPr>
@@ -9368,25 +9488,7 @@
           <w:sz w:val="26"/>
           <w:szCs w:val="26"/>
         </w:rPr>
-        <w:t>n)</w:t>
-      </w:r>
-      <w:r>
-        <w:rPr>
-          <w:b/>
-          <w:bCs/>
-          <w:sz w:val="26"/>
-          <w:szCs w:val="26"/>
-        </w:rPr>
-        <w:t xml:space="preserve"> - </w:t>
-      </w:r>
-      <w:r>
-        <w:rPr>
-          <w:b/>
-          <w:bCs/>
-          <w:sz w:val="26"/>
-          <w:szCs w:val="26"/>
-        </w:rPr>
-        <w:t>(</w:t>
+        <w:t>n) - (</w:t>
       </w:r>
       <w:proofErr w:type="gramStart"/>
       <w:r>
@@ -9406,16 +9508,7 @@
           <w:sz w:val="26"/>
           <w:szCs w:val="26"/>
         </w:rPr>
-        <w:t>1)</w:t>
-      </w:r>
-      <w:r>
-        <w:rPr>
-          <w:b/>
-          <w:bCs/>
-          <w:sz w:val="26"/>
-          <w:szCs w:val="26"/>
-        </w:rPr>
-        <w:t xml:space="preserve"> </w:t>
+        <w:t xml:space="preserve">1) </w:t>
       </w:r>
       <w:proofErr w:type="spellStart"/>
       <w:r>
@@ -9464,7 +9557,7 @@
       <w:pPr>
         <w:pStyle w:val="Titre2"/>
       </w:pPr>
-      <w:bookmarkStart w:id="25" w:name="_Toc201187932"/>
+      <w:bookmarkStart w:id="24" w:name="_Toc201194402"/>
       <w:r>
         <w:lastRenderedPageBreak/>
         <w:t>g</w:t>
@@ -9472,7 +9565,7 @@
       <w:r>
         <w:t>. Diagrammes UML</w:t>
       </w:r>
-      <w:bookmarkEnd w:id="25"/>
+      <w:bookmarkEnd w:id="24"/>
     </w:p>
     <w:p>
       <w:pPr>
@@ -10706,7 +10799,7 @@
       <w:pPr>
         <w:pStyle w:val="Titre3"/>
       </w:pPr>
-      <w:bookmarkStart w:id="26" w:name="_Toc201187933"/>
+      <w:bookmarkStart w:id="25" w:name="_Toc201194403"/>
       <w:r>
         <w:lastRenderedPageBreak/>
         <w:t xml:space="preserve">1. </w:t>
@@ -10720,7 +10813,7 @@
       <w:r>
         <w:t> :</w:t>
       </w:r>
-      <w:bookmarkEnd w:id="26"/>
+      <w:bookmarkEnd w:id="25"/>
       <w:r>
         <w:t xml:space="preserve"> </w:t>
       </w:r>
@@ -10741,6 +10834,9 @@
     </w:p>
     <w:p>
       <w:r>
+        <w:rPr>
+          <w:noProof/>
+        </w:rPr>
         <w:drawing>
           <wp:anchor distT="0" distB="0" distL="114300" distR="114300" simplePos="0" relativeHeight="251711488" behindDoc="0" locked="0" layoutInCell="1" allowOverlap="1" wp14:anchorId="65E9AA39" wp14:editId="4A0A873D">
             <wp:simplePos x="0" y="0"/>
@@ -10803,6 +10899,9 @@
     </w:p>
     <w:p>
       <w:r>
+        <w:rPr>
+          <w:noProof/>
+        </w:rPr>
         <w:lastRenderedPageBreak/>
         <w:drawing>
           <wp:anchor distT="0" distB="0" distL="114300" distR="114300" simplePos="0" relativeHeight="251712512" behindDoc="0" locked="0" layoutInCell="1" allowOverlap="1" wp14:anchorId="1D4CFC6D" wp14:editId="0D5EB391">
@@ -10872,14 +10971,14 @@
       <w:pPr>
         <w:pStyle w:val="Titre3"/>
       </w:pPr>
-      <w:bookmarkStart w:id="27" w:name="_Toc201187934"/>
+      <w:bookmarkStart w:id="26" w:name="_Toc201194404"/>
       <w:r>
         <w:t>2. Diagramme d</w:t>
       </w:r>
       <w:r>
         <w:t>’activités UML</w:t>
       </w:r>
-      <w:bookmarkEnd w:id="27"/>
+      <w:bookmarkEnd w:id="26"/>
     </w:p>
     <w:p>
       <w:r>
@@ -10986,6 +11085,9 @@
           </wp:anchor>
         </w:drawing>
       </w:r>
+      <w:r>
+        <w:t xml:space="preserve"> </w:t>
+      </w:r>
     </w:p>
     <w:p/>
     <w:p/>
@@ -10993,37 +11095,28 @@
       <w:pPr>
         <w:pStyle w:val="Titre3"/>
       </w:pPr>
-      <w:bookmarkStart w:id="28" w:name="_Toc201187935"/>
+      <w:bookmarkStart w:id="27" w:name="_Toc201194405"/>
       <w:r>
         <w:lastRenderedPageBreak/>
         <w:t>3. Diagramme d’entités</w:t>
       </w:r>
-      <w:bookmarkEnd w:id="28"/>
-    </w:p>
-    <w:p>
-      <w:r>
-        <w:t xml:space="preserve">A partir de la modélisation, j’ai </w:t>
-      </w:r>
-      <w:r>
-        <w:t>développé</w:t>
-      </w:r>
-      <w:r>
-        <w:t xml:space="preserve"> un diagramme d’entités dans le cadre de la conception UML avec cardinalité et relations d’agrégation entre classes.</w:t>
-      </w:r>
-      <w:r>
-        <w:t xml:space="preserve"> </w:t>
-      </w:r>
-    </w:p>
-    <w:p>
-      <w:r>
-        <w:rPr>
-          <w:noProof/>
-        </w:rPr>
+      <w:bookmarkEnd w:id="27"/>
+    </w:p>
+    <w:p>
+      <w:r>
         <w:drawing>
-          <wp:inline distT="0" distB="0" distL="0" distR="0" wp14:anchorId="6DAF2455" wp14:editId="6670B650">
-            <wp:extent cx="5759450" cy="7820025"/>
-            <wp:effectExtent l="0" t="0" r="0" b="9525"/>
-            <wp:docPr id="381176122" name="Image 4"/>
+          <wp:anchor distT="0" distB="0" distL="114300" distR="114300" simplePos="0" relativeHeight="251717632" behindDoc="0" locked="0" layoutInCell="1" allowOverlap="1" wp14:anchorId="43712A08" wp14:editId="661AB6F4">
+            <wp:simplePos x="0" y="0"/>
+            <wp:positionH relativeFrom="margin">
+              <wp:align>right</wp:align>
+            </wp:positionH>
+            <wp:positionV relativeFrom="paragraph">
+              <wp:posOffset>490220</wp:posOffset>
+            </wp:positionV>
+            <wp:extent cx="5840730" cy="8072120"/>
+            <wp:effectExtent l="0" t="0" r="7620" b="5080"/>
+            <wp:wrapTopAndBottom/>
+            <wp:docPr id="1432919116" name="Image 1" descr="Une image contenant texte, diagramme, Parallèle, capture d’écran&#10;&#10;Le contenu généré par l’IA peut être incorrect."/>
             <wp:cNvGraphicFramePr>
               <a:graphicFrameLocks xmlns:a="http://schemas.openxmlformats.org/drawingml/2006/main" noChangeAspect="1"/>
             </wp:cNvGraphicFramePr>
@@ -11031,10 +11124,8 @@
               <a:graphicData uri="http://schemas.openxmlformats.org/drawingml/2006/picture">
                 <pic:pic xmlns:pic="http://schemas.openxmlformats.org/drawingml/2006/picture">
                   <pic:nvPicPr>
-                    <pic:cNvPr id="0" name="Picture 3"/>
-                    <pic:cNvPicPr>
-                      <a:picLocks noChangeAspect="1" noChangeArrowheads="1"/>
-                    </pic:cNvPicPr>
+                    <pic:cNvPr id="1432919116" name="Image 1" descr="Une image contenant texte, diagramme, Parallèle, capture d’écran&#10;&#10;Le contenu généré par l’IA peut être incorrect."/>
+                    <pic:cNvPicPr/>
                   </pic:nvPicPr>
                   <pic:blipFill>
                     <a:blip r:embed="rId19">
@@ -11044,41 +11135,54 @@
                         </a:ext>
                       </a:extLst>
                     </a:blip>
-                    <a:srcRect/>
                     <a:stretch>
                       <a:fillRect/>
                     </a:stretch>
                   </pic:blipFill>
-                  <pic:spPr bwMode="auto">
+                  <pic:spPr>
                     <a:xfrm>
                       <a:off x="0" y="0"/>
-                      <a:ext cx="5759450" cy="7820025"/>
+                      <a:ext cx="5840730" cy="8072120"/>
                     </a:xfrm>
                     <a:prstGeom prst="rect">
                       <a:avLst/>
                     </a:prstGeom>
-                    <a:noFill/>
-                    <a:ln>
-                      <a:noFill/>
-                    </a:ln>
                   </pic:spPr>
                 </pic:pic>
               </a:graphicData>
             </a:graphic>
-          </wp:inline>
+            <wp14:sizeRelH relativeFrom="margin">
+              <wp14:pctWidth>0</wp14:pctWidth>
+            </wp14:sizeRelH>
+            <wp14:sizeRelV relativeFrom="margin">
+              <wp14:pctHeight>0</wp14:pctHeight>
+            </wp14:sizeRelV>
+          </wp:anchor>
         </w:drawing>
       </w:r>
+      <w:r>
+        <w:t xml:space="preserve">A partir de la modélisation, j’ai </w:t>
+      </w:r>
+      <w:r>
+        <w:t>développé</w:t>
+      </w:r>
+      <w:r>
+        <w:t xml:space="preserve"> un diagramme d’entités dans le cadre de la conception UML avec cardinalité et relations d’agrégation.</w:t>
+      </w:r>
+      <w:r>
+        <w:t xml:space="preserve"> (Ici composition)</w:t>
+      </w:r>
     </w:p>
     <w:p>
       <w:pPr>
         <w:pStyle w:val="Titre1"/>
       </w:pPr>
-      <w:bookmarkStart w:id="29" w:name="_Toc201187936"/>
+      <w:bookmarkStart w:id="28" w:name="_Toc201194406"/>
       <w:r>
         <w:lastRenderedPageBreak/>
         <w:t>5. Environnement de développement</w:t>
       </w:r>
-      <w:bookmarkEnd w:id="29"/>
+      <w:bookmarkEnd w:id="28"/>
     </w:p>
     <w:p>
       <w:r>
@@ -11186,7 +11290,14 @@
       </w:r>
       <w:r>
         <w:br/>
-        <w:t>Vite assure un démarrage instantané et un hot-</w:t>
+      </w:r>
+      <w:proofErr w:type="spellStart"/>
+      <w:r>
+        <w:t>Vite</w:t>
+      </w:r>
+      <w:proofErr w:type="spellEnd"/>
+      <w:r>
+        <w:t xml:space="preserve"> assure un démarrage instantané et un hot-</w:t>
       </w:r>
       <w:proofErr w:type="spellStart"/>
       <w:r>
@@ -11475,7 +11586,14 @@
       </w:r>
       <w:r>
         <w:br/>
-        <w:t xml:space="preserve">Postman me permet de tester et documenter les </w:t>
+      </w:r>
+      <w:proofErr w:type="spellStart"/>
+      <w:r>
+        <w:t>Postman</w:t>
+      </w:r>
+      <w:proofErr w:type="spellEnd"/>
+      <w:r>
+        <w:t xml:space="preserve"> me permet de tester et documenter les </w:t>
       </w:r>
       <w:proofErr w:type="spellStart"/>
       <w:r>
@@ -11700,13 +11818,16 @@
       <w:r>
         <w:t xml:space="preserve"> rapide pour le front, tout en isolant le backend et la base de données dans Docker.</w:t>
       </w:r>
+      <w:r>
+        <w:t xml:space="preserve"> </w:t>
+      </w:r>
     </w:p>
     <w:p/>
     <w:p>
       <w:pPr>
         <w:pStyle w:val="Titre3"/>
       </w:pPr>
-      <w:bookmarkStart w:id="30" w:name="_Toc201187937"/>
+      <w:bookmarkStart w:id="29" w:name="_Toc201194407"/>
       <w:r>
         <w:lastRenderedPageBreak/>
         <w:t xml:space="preserve">1. </w:t>
@@ -11732,7 +11853,7 @@
       <w:r>
         <w:t>TypeScript</w:t>
       </w:r>
-      <w:bookmarkEnd w:id="30"/>
+      <w:bookmarkEnd w:id="29"/>
       <w:proofErr w:type="spellEnd"/>
     </w:p>
     <w:p>
@@ -12274,7 +12395,7 @@
       <w:pPr>
         <w:pStyle w:val="Titre3"/>
       </w:pPr>
-      <w:bookmarkStart w:id="31" w:name="_Toc201187938"/>
+      <w:bookmarkStart w:id="30" w:name="_Toc201194408"/>
       <w:r>
         <w:t xml:space="preserve">2. </w:t>
       </w:r>
@@ -12288,7 +12409,7 @@
       <w:r>
         <w:t>React</w:t>
       </w:r>
-      <w:bookmarkEnd w:id="31"/>
+      <w:bookmarkEnd w:id="30"/>
       <w:proofErr w:type="spellEnd"/>
     </w:p>
     <w:p>
@@ -12427,8 +12548,16 @@
         <w:rPr>
           <w:lang w:val="en-US"/>
         </w:rPr>
-        <w:t xml:space="preserve"> i</w:t>
-      </w:r>
+        <w:t xml:space="preserve"> </w:t>
+      </w:r>
+      <w:proofErr w:type="spellStart"/>
+      <w:r>
+        <w:rPr>
+          <w:lang w:val="en-US"/>
+        </w:rPr>
+        <w:t>i</w:t>
+      </w:r>
+      <w:proofErr w:type="spellEnd"/>
       <w:proofErr w:type="gramEnd"/>
       <w:r>
         <w:rPr>
@@ -12534,7 +12663,21 @@
         <w:rPr>
           <w:lang w:val="en-US"/>
         </w:rPr>
-        <w:t xml:space="preserve"> i react-router-</w:t>
+        <w:t xml:space="preserve"> </w:t>
+      </w:r>
+      <w:proofErr w:type="spellStart"/>
+      <w:r>
+        <w:rPr>
+          <w:lang w:val="en-US"/>
+        </w:rPr>
+        <w:t>i</w:t>
+      </w:r>
+      <w:proofErr w:type="spellEnd"/>
+      <w:r>
+        <w:rPr>
+          <w:lang w:val="en-US"/>
+        </w:rPr>
+        <w:t xml:space="preserve"> react-router-</w:t>
       </w:r>
       <w:proofErr w:type="spellStart"/>
       <w:r>
@@ -13213,7 +13356,7 @@
       <w:pPr>
         <w:pStyle w:val="Titre3"/>
       </w:pPr>
-      <w:bookmarkStart w:id="32" w:name="_Toc201187939"/>
+      <w:bookmarkStart w:id="31" w:name="_Toc201194409"/>
       <w:r>
         <w:lastRenderedPageBreak/>
         <w:t>3</w:t>
@@ -13225,7 +13368,7 @@
       <w:r>
         <w:t>BackEnd</w:t>
       </w:r>
-      <w:bookmarkEnd w:id="32"/>
+      <w:bookmarkEnd w:id="31"/>
       <w:proofErr w:type="spellEnd"/>
     </w:p>
     <w:p>
@@ -13949,8 +14092,13 @@
       </w:r>
       <w:proofErr w:type="gramEnd"/>
       <w:r>
-        <w:t xml:space="preserve"> "tsc</w:t>
-      </w:r>
+        <w:t xml:space="preserve"> "</w:t>
+      </w:r>
+      <w:proofErr w:type="spellStart"/>
+      <w:r>
+        <w:t>tsc</w:t>
+      </w:r>
+      <w:proofErr w:type="spellEnd"/>
       <w:proofErr w:type="gramStart"/>
       <w:r>
         <w:t xml:space="preserve">",   </w:t>
@@ -14407,7 +14555,7 @@
       <w:pPr>
         <w:pStyle w:val="Titre3"/>
       </w:pPr>
-      <w:bookmarkStart w:id="33" w:name="_Toc201187940"/>
+      <w:bookmarkStart w:id="32" w:name="_Toc201194410"/>
       <w:r>
         <w:t>4</w:t>
       </w:r>
@@ -14421,7 +14569,7 @@
       <w:r>
         <w:t>BackEnd</w:t>
       </w:r>
-      <w:bookmarkEnd w:id="33"/>
+      <w:bookmarkEnd w:id="32"/>
       <w:proofErr w:type="spellEnd"/>
     </w:p>
     <w:p>
@@ -15211,7 +15359,7 @@
       <w:pPr>
         <w:pStyle w:val="Titre3"/>
       </w:pPr>
-      <w:bookmarkStart w:id="34" w:name="_Toc201187941"/>
+      <w:bookmarkStart w:id="33" w:name="_Toc201194411"/>
       <w:r>
         <w:lastRenderedPageBreak/>
         <w:t>5</w:t>
@@ -15219,7 +15367,7 @@
       <w:r>
         <w:t>. GitHub</w:t>
       </w:r>
-      <w:bookmarkEnd w:id="34"/>
+      <w:bookmarkEnd w:id="33"/>
     </w:p>
     <w:p>
       <w:r>
@@ -15236,6 +15384,9 @@
     </w:p>
     <w:p>
       <w:r>
+        <w:rPr>
+          <w:noProof/>
+        </w:rPr>
         <w:drawing>
           <wp:anchor distT="0" distB="0" distL="114300" distR="114300" simplePos="0" relativeHeight="251703296" behindDoc="0" locked="0" layoutInCell="1" allowOverlap="1" wp14:anchorId="00E23A2F" wp14:editId="7990B32D">
             <wp:simplePos x="0" y="0"/>
@@ -15393,50 +15544,50 @@
       <w:pPr>
         <w:pStyle w:val="Titre1"/>
       </w:pPr>
-      <w:bookmarkStart w:id="35" w:name="_Toc201187942"/>
+      <w:bookmarkStart w:id="34" w:name="_Toc201194412"/>
       <w:r>
         <w:lastRenderedPageBreak/>
         <w:t>6. Développement de l’application</w:t>
       </w:r>
+      <w:bookmarkEnd w:id="34"/>
+    </w:p>
+    <w:p>
+      <w:pPr>
+        <w:pStyle w:val="Titre2"/>
+      </w:pPr>
+      <w:bookmarkStart w:id="35" w:name="_Toc201194413"/>
+      <w:r>
+        <w:t xml:space="preserve">1. </w:t>
+      </w:r>
+      <w:r>
+        <w:t xml:space="preserve">Création du </w:t>
+      </w:r>
+      <w:r>
+        <w:t>Backend</w:t>
+      </w:r>
       <w:bookmarkEnd w:id="35"/>
     </w:p>
     <w:p>
       <w:pPr>
-        <w:pStyle w:val="Titre2"/>
-      </w:pPr>
-      <w:bookmarkStart w:id="36" w:name="_Toc201187943"/>
-      <w:r>
-        <w:t xml:space="preserve">1. </w:t>
-      </w:r>
-      <w:r>
-        <w:t xml:space="preserve">Création du </w:t>
-      </w:r>
-      <w:r>
-        <w:t>Backend</w:t>
+        <w:pStyle w:val="Titre3"/>
+      </w:pPr>
+      <w:bookmarkStart w:id="36" w:name="_Toc201194414"/>
+      <w:r>
+        <w:t xml:space="preserve">a. </w:t>
+      </w:r>
+      <w:r>
+        <w:t>Création</w:t>
+      </w:r>
+      <w:r>
+        <w:t xml:space="preserve"> base de données</w:t>
+      </w:r>
+      <w:r>
+        <w:t xml:space="preserve"> </w:t>
+      </w:r>
+      <w:r>
+        <w:t>et Migrations</w:t>
       </w:r>
       <w:bookmarkEnd w:id="36"/>
-    </w:p>
-    <w:p>
-      <w:pPr>
-        <w:pStyle w:val="Titre3"/>
-      </w:pPr>
-      <w:bookmarkStart w:id="37" w:name="_Toc201187944"/>
-      <w:r>
-        <w:t xml:space="preserve">a. </w:t>
-      </w:r>
-      <w:r>
-        <w:t>Création</w:t>
-      </w:r>
-      <w:r>
-        <w:t xml:space="preserve"> base de données</w:t>
-      </w:r>
-      <w:r>
-        <w:t xml:space="preserve"> </w:t>
-      </w:r>
-      <w:r>
-        <w:t>et Migrations</w:t>
-      </w:r>
-      <w:bookmarkEnd w:id="37"/>
     </w:p>
     <w:p>
       <w:r>
@@ -16109,7 +16260,7 @@
       <w:pPr>
         <w:pStyle w:val="Titre3"/>
       </w:pPr>
-      <w:bookmarkStart w:id="38" w:name="_Toc201187945"/>
+      <w:bookmarkStart w:id="37" w:name="_Toc201194415"/>
       <w:proofErr w:type="gramStart"/>
       <w:r>
         <w:lastRenderedPageBreak/>
@@ -16134,7 +16285,7 @@
       <w:r>
         <w:t>Backend</w:t>
       </w:r>
-      <w:bookmarkEnd w:id="38"/>
+      <w:bookmarkEnd w:id="37"/>
     </w:p>
     <w:p>
       <w:r>
@@ -16362,7 +16513,7 @@
       <w:pPr>
         <w:pStyle w:val="Titre3"/>
       </w:pPr>
-      <w:bookmarkStart w:id="39" w:name="_Toc201187946"/>
+      <w:bookmarkStart w:id="38" w:name="_Toc201194416"/>
       <w:r>
         <w:lastRenderedPageBreak/>
         <w:t xml:space="preserve">c. Création des </w:t>
@@ -16391,258 +16542,258 @@
       <w:r>
         <w:t>)</w:t>
       </w:r>
+      <w:bookmarkEnd w:id="38"/>
+      <w:proofErr w:type="gramEnd"/>
+    </w:p>
+    <w:p>
+      <w:r>
+        <w:t xml:space="preserve">Pour chaque entité de notre API, je définis un </w:t>
+      </w:r>
+      <w:r>
+        <w:rPr>
+          <w:b/>
+          <w:bCs/>
+        </w:rPr>
+        <w:t>contrôleur</w:t>
+      </w:r>
+      <w:r>
+        <w:t xml:space="preserve"> </w:t>
+      </w:r>
+      <w:proofErr w:type="spellStart"/>
+      <w:r>
+        <w:t>TypeScript</w:t>
+      </w:r>
+      <w:proofErr w:type="spellEnd"/>
+      <w:r>
+        <w:t xml:space="preserve"> dans server/src/</w:t>
+      </w:r>
+      <w:proofErr w:type="spellStart"/>
+      <w:r>
+        <w:t>controllers</w:t>
+      </w:r>
+      <w:proofErr w:type="spellEnd"/>
+      <w:r>
+        <w:t xml:space="preserve">/, organisé en classe. J’injecte le Repository </w:t>
+      </w:r>
+      <w:proofErr w:type="spellStart"/>
+      <w:r>
+        <w:t>TypeORM</w:t>
+      </w:r>
+      <w:proofErr w:type="spellEnd"/>
+      <w:r>
+        <w:t xml:space="preserve"> correspondant via le constructeur, ce qui me garantit d’accéder aux méthodes de manipulation de la base de données une fois la </w:t>
+      </w:r>
+      <w:proofErr w:type="spellStart"/>
+      <w:r>
+        <w:t>DataSource</w:t>
+      </w:r>
+      <w:proofErr w:type="spellEnd"/>
+      <w:r>
+        <w:t xml:space="preserve"> initialisée. Chacune des opérations standards—récupérer tous les enregistrements (</w:t>
+      </w:r>
+      <w:proofErr w:type="spellStart"/>
+      <w:r>
+        <w:t>getAll</w:t>
+      </w:r>
+      <w:proofErr w:type="spellEnd"/>
+      <w:r>
+        <w:t>), récupérer un enregistrement par son identifiant (</w:t>
+      </w:r>
+      <w:proofErr w:type="spellStart"/>
+      <w:r>
+        <w:t>getOne</w:t>
+      </w:r>
+      <w:proofErr w:type="spellEnd"/>
+      <w:r>
+        <w:t>), créer (</w:t>
+      </w:r>
+      <w:proofErr w:type="spellStart"/>
+      <w:r>
+        <w:t>create</w:t>
+      </w:r>
+      <w:proofErr w:type="spellEnd"/>
+      <w:r>
+        <w:t>), mettre à jour (update) ou supprimer (</w:t>
+      </w:r>
+      <w:proofErr w:type="spellStart"/>
+      <w:r>
+        <w:t>remove</w:t>
+      </w:r>
+      <w:proofErr w:type="spellEnd"/>
+      <w:r>
+        <w:t xml:space="preserve">)—est exposée sous forme de </w:t>
+      </w:r>
+      <w:r>
+        <w:rPr>
+          <w:b/>
+          <w:bCs/>
+        </w:rPr>
+        <w:t>propriété fléchée</w:t>
+      </w:r>
+      <w:r>
+        <w:t xml:space="preserve"> (</w:t>
+      </w:r>
+      <w:proofErr w:type="spellStart"/>
+      <w:r>
+        <w:t>arrow</w:t>
+      </w:r>
+      <w:proofErr w:type="spellEnd"/>
+      <w:r>
+        <w:t xml:space="preserve"> </w:t>
+      </w:r>
+      <w:proofErr w:type="spellStart"/>
+      <w:r>
+        <w:t>function</w:t>
+      </w:r>
+      <w:proofErr w:type="spellEnd"/>
+      <w:r>
+        <w:t>).</w:t>
+      </w:r>
+    </w:p>
+    <w:p>
+      <w:r>
+        <w:t xml:space="preserve">Cette approche me permet de préserver automatiquement le contexte </w:t>
+      </w:r>
+      <w:proofErr w:type="spellStart"/>
+      <w:r>
+        <w:t>this</w:t>
+      </w:r>
+      <w:proofErr w:type="spellEnd"/>
+      <w:r>
+        <w:t xml:space="preserve"> sans appel à </w:t>
+      </w:r>
+      <w:proofErr w:type="spellStart"/>
+      <w:proofErr w:type="gramStart"/>
+      <w:r>
+        <w:t>bind</w:t>
+      </w:r>
+      <w:proofErr w:type="spellEnd"/>
+      <w:r>
+        <w:t>(</w:t>
+      </w:r>
+      <w:proofErr w:type="gramEnd"/>
+      <w:r>
+        <w:t xml:space="preserve">). Dans chaque méthode, j’appelle le repository adapté, je gère les cas d’absence de donnée (renvoi d’un 404) et les erreurs serveur (renvoi d’un 500), et j’écris directement la réponse avec </w:t>
+      </w:r>
+      <w:proofErr w:type="spellStart"/>
+      <w:proofErr w:type="gramStart"/>
+      <w:r>
+        <w:t>res.json</w:t>
+      </w:r>
+      <w:proofErr w:type="spellEnd"/>
+      <w:proofErr w:type="gramEnd"/>
+      <w:r>
+        <w:t xml:space="preserve">() ou </w:t>
+      </w:r>
+      <w:proofErr w:type="spellStart"/>
+      <w:proofErr w:type="gramStart"/>
+      <w:r>
+        <w:t>res.status</w:t>
+      </w:r>
+      <w:proofErr w:type="spellEnd"/>
+      <w:proofErr w:type="gramEnd"/>
+      <w:r>
+        <w:t>(), sans préfixer d’un return puisque l’envoi de la réponse termine le cycle HTTP.</w:t>
+      </w:r>
+    </w:p>
+    <w:p>
+      <w:r>
+        <w:t xml:space="preserve">Une fois les méthodes implémentées, je crée un </w:t>
+      </w:r>
+      <w:r>
+        <w:rPr>
+          <w:b/>
+          <w:bCs/>
+        </w:rPr>
+        <w:t>router Express</w:t>
+      </w:r>
+      <w:r>
+        <w:t xml:space="preserve"> associé à ce contrôleur, dans lequel je mappe chaque route HTTP (GET, POST, PUT, DELETE) à la méthode correspondante. Les </w:t>
+      </w:r>
+      <w:r>
+        <w:rPr>
+          <w:b/>
+          <w:bCs/>
+        </w:rPr>
+        <w:t>middlewares</w:t>
+      </w:r>
+      <w:r>
+        <w:t xml:space="preserve"> (authentification, validation des données d’entrée, gestion centralisée des erreurs) seront ajoutés sur ces routes à mesure que la complexité métier et les exigences de sécurité augmentent.</w:t>
+      </w:r>
+    </w:p>
+    <w:p>
+      <w:pPr>
+        <w:rPr>
+          <w:b/>
+          <w:bCs/>
+        </w:rPr>
+      </w:pPr>
+      <w:r>
+        <w:rPr>
+          <w:b/>
+          <w:bCs/>
+        </w:rPr>
+        <w:t xml:space="preserve">Annexe </w:t>
+      </w:r>
+      <w:r>
+        <w:rPr>
+          <w:b/>
+          <w:bCs/>
+        </w:rPr>
+        <w:t>0</w:t>
+      </w:r>
+      <w:r>
+        <w:rPr>
+          <w:b/>
+          <w:bCs/>
+        </w:rPr>
+        <w:t>5</w:t>
+      </w:r>
+      <w:r>
+        <w:rPr>
+          <w:b/>
+          <w:bCs/>
+        </w:rPr>
+        <w:t xml:space="preserve"> : </w:t>
+      </w:r>
+      <w:proofErr w:type="spellStart"/>
+      <w:r>
+        <w:rPr>
+          <w:b/>
+          <w:bCs/>
+        </w:rPr>
+        <w:t>UserController</w:t>
+      </w:r>
+      <w:r>
+        <w:rPr>
+          <w:b/>
+          <w:bCs/>
+        </w:rPr>
+        <w:t>.ts</w:t>
+      </w:r>
+      <w:proofErr w:type="spellEnd"/>
+    </w:p>
+    <w:p>
+      <w:pPr>
+        <w:pStyle w:val="Titre3"/>
+      </w:pPr>
+      <w:bookmarkStart w:id="39" w:name="_Toc201194417"/>
+      <w:r>
+        <w:t>d. Création des routes</w:t>
+      </w:r>
+      <w:r>
+        <w:t xml:space="preserve"> et test routes</w:t>
+      </w:r>
+      <w:r>
+        <w:t xml:space="preserve"> </w:t>
+      </w:r>
+      <w:r>
+        <w:t xml:space="preserve">- </w:t>
+      </w:r>
+      <w:r>
+        <w:t>Backend</w:t>
+      </w:r>
       <w:bookmarkEnd w:id="39"/>
-      <w:proofErr w:type="gramEnd"/>
-    </w:p>
-    <w:p>
-      <w:r>
-        <w:t xml:space="preserve">Pour chaque entité de notre API, je définis un </w:t>
-      </w:r>
-      <w:r>
-        <w:rPr>
-          <w:b/>
-          <w:bCs/>
-        </w:rPr>
-        <w:t>contrôleur</w:t>
-      </w:r>
-      <w:r>
-        <w:t xml:space="preserve"> </w:t>
-      </w:r>
-      <w:proofErr w:type="spellStart"/>
-      <w:r>
-        <w:t>TypeScript</w:t>
-      </w:r>
-      <w:proofErr w:type="spellEnd"/>
-      <w:r>
-        <w:t xml:space="preserve"> dans server/src/</w:t>
-      </w:r>
-      <w:proofErr w:type="spellStart"/>
-      <w:r>
-        <w:t>controllers</w:t>
-      </w:r>
-      <w:proofErr w:type="spellEnd"/>
-      <w:r>
-        <w:t xml:space="preserve">/, organisé en classe. J’injecte le Repository </w:t>
-      </w:r>
-      <w:proofErr w:type="spellStart"/>
-      <w:r>
-        <w:t>TypeORM</w:t>
-      </w:r>
-      <w:proofErr w:type="spellEnd"/>
-      <w:r>
-        <w:t xml:space="preserve"> correspondant via le constructeur, ce qui me garantit d’accéder aux méthodes de manipulation de la base de données une fois la </w:t>
-      </w:r>
-      <w:proofErr w:type="spellStart"/>
-      <w:r>
-        <w:t>DataSource</w:t>
-      </w:r>
-      <w:proofErr w:type="spellEnd"/>
-      <w:r>
-        <w:t xml:space="preserve"> initialisée. Chacune des opérations standards—récupérer tous les enregistrements (</w:t>
-      </w:r>
-      <w:proofErr w:type="spellStart"/>
-      <w:r>
-        <w:t>getAll</w:t>
-      </w:r>
-      <w:proofErr w:type="spellEnd"/>
-      <w:r>
-        <w:t>), récupérer un enregistrement par son identifiant (</w:t>
-      </w:r>
-      <w:proofErr w:type="spellStart"/>
-      <w:r>
-        <w:t>getOne</w:t>
-      </w:r>
-      <w:proofErr w:type="spellEnd"/>
-      <w:r>
-        <w:t>), créer (</w:t>
-      </w:r>
-      <w:proofErr w:type="spellStart"/>
-      <w:r>
-        <w:t>create</w:t>
-      </w:r>
-      <w:proofErr w:type="spellEnd"/>
-      <w:r>
-        <w:t>), mettre à jour (update) ou supprimer (</w:t>
-      </w:r>
-      <w:proofErr w:type="spellStart"/>
-      <w:r>
-        <w:t>remove</w:t>
-      </w:r>
-      <w:proofErr w:type="spellEnd"/>
-      <w:r>
-        <w:t xml:space="preserve">)—est exposée sous forme de </w:t>
-      </w:r>
-      <w:r>
-        <w:rPr>
-          <w:b/>
-          <w:bCs/>
-        </w:rPr>
-        <w:t>propriété fléchée</w:t>
-      </w:r>
-      <w:r>
-        <w:t xml:space="preserve"> (</w:t>
-      </w:r>
-      <w:proofErr w:type="spellStart"/>
-      <w:r>
-        <w:t>arrow</w:t>
-      </w:r>
-      <w:proofErr w:type="spellEnd"/>
-      <w:r>
-        <w:t xml:space="preserve"> </w:t>
-      </w:r>
-      <w:proofErr w:type="spellStart"/>
-      <w:r>
-        <w:t>function</w:t>
-      </w:r>
-      <w:proofErr w:type="spellEnd"/>
-      <w:r>
-        <w:t>).</w:t>
-      </w:r>
-    </w:p>
-    <w:p>
-      <w:r>
-        <w:t xml:space="preserve">Cette approche me permet de préserver automatiquement le contexte </w:t>
-      </w:r>
-      <w:proofErr w:type="spellStart"/>
-      <w:r>
-        <w:t>this</w:t>
-      </w:r>
-      <w:proofErr w:type="spellEnd"/>
-      <w:r>
-        <w:t xml:space="preserve"> sans appel à </w:t>
-      </w:r>
-      <w:proofErr w:type="spellStart"/>
-      <w:proofErr w:type="gramStart"/>
-      <w:r>
-        <w:t>bind</w:t>
-      </w:r>
-      <w:proofErr w:type="spellEnd"/>
-      <w:r>
-        <w:t>(</w:t>
-      </w:r>
-      <w:proofErr w:type="gramEnd"/>
-      <w:r>
-        <w:t xml:space="preserve">). Dans chaque méthode, j’appelle le repository adapté, je gère les cas d’absence de donnée (renvoi d’un 404) et les erreurs serveur (renvoi d’un 500), et j’écris directement la réponse avec </w:t>
-      </w:r>
-      <w:proofErr w:type="spellStart"/>
-      <w:proofErr w:type="gramStart"/>
-      <w:r>
-        <w:t>res.json</w:t>
-      </w:r>
-      <w:proofErr w:type="spellEnd"/>
-      <w:proofErr w:type="gramEnd"/>
-      <w:r>
-        <w:t xml:space="preserve">() ou </w:t>
-      </w:r>
-      <w:proofErr w:type="spellStart"/>
-      <w:proofErr w:type="gramStart"/>
-      <w:r>
-        <w:t>res.status</w:t>
-      </w:r>
-      <w:proofErr w:type="spellEnd"/>
-      <w:proofErr w:type="gramEnd"/>
-      <w:r>
-        <w:t>(), sans préfixer d’un return puisque l’envoi de la réponse termine le cycle HTTP.</w:t>
-      </w:r>
-    </w:p>
-    <w:p>
-      <w:r>
-        <w:t xml:space="preserve">Une fois les méthodes implémentées, je crée un </w:t>
-      </w:r>
-      <w:r>
-        <w:rPr>
-          <w:b/>
-          <w:bCs/>
-        </w:rPr>
-        <w:t>router Express</w:t>
-      </w:r>
-      <w:r>
-        <w:t xml:space="preserve"> associé à ce contrôleur, dans lequel je mappe chaque route HTTP (GET, POST, PUT, DELETE) à la méthode correspondante. Les </w:t>
-      </w:r>
-      <w:r>
-        <w:rPr>
-          <w:b/>
-          <w:bCs/>
-        </w:rPr>
-        <w:t>middlewares</w:t>
-      </w:r>
-      <w:r>
-        <w:t xml:space="preserve"> (authentification, validation des données d’entrée, gestion centralisée des erreurs) seront ajoutés sur ces routes à mesure que la complexité métier et les exigences de sécurité augmentent.</w:t>
-      </w:r>
-    </w:p>
-    <w:p>
-      <w:pPr>
-        <w:rPr>
-          <w:b/>
-          <w:bCs/>
-        </w:rPr>
-      </w:pPr>
-      <w:r>
-        <w:rPr>
-          <w:b/>
-          <w:bCs/>
-        </w:rPr>
-        <w:t xml:space="preserve">Annexe </w:t>
-      </w:r>
-      <w:r>
-        <w:rPr>
-          <w:b/>
-          <w:bCs/>
-        </w:rPr>
-        <w:t>0</w:t>
-      </w:r>
-      <w:r>
-        <w:rPr>
-          <w:b/>
-          <w:bCs/>
-        </w:rPr>
-        <w:t>5</w:t>
-      </w:r>
-      <w:r>
-        <w:rPr>
-          <w:b/>
-          <w:bCs/>
-        </w:rPr>
-        <w:t xml:space="preserve"> : </w:t>
-      </w:r>
-      <w:proofErr w:type="spellStart"/>
-      <w:r>
-        <w:rPr>
-          <w:b/>
-          <w:bCs/>
-        </w:rPr>
-        <w:t>UserController</w:t>
-      </w:r>
-      <w:r>
-        <w:rPr>
-          <w:b/>
-          <w:bCs/>
-        </w:rPr>
-        <w:t>.ts</w:t>
-      </w:r>
-      <w:proofErr w:type="spellEnd"/>
-    </w:p>
-    <w:p>
-      <w:pPr>
-        <w:pStyle w:val="Titre3"/>
-      </w:pPr>
-      <w:bookmarkStart w:id="40" w:name="_Toc201187947"/>
-      <w:r>
-        <w:t>d. Création des routes</w:t>
-      </w:r>
-      <w:r>
-        <w:t xml:space="preserve"> et test routes</w:t>
-      </w:r>
-      <w:r>
-        <w:t xml:space="preserve"> </w:t>
-      </w:r>
-      <w:r>
-        <w:t xml:space="preserve">- </w:t>
-      </w:r>
-      <w:r>
-        <w:t>Backend</w:t>
-      </w:r>
-      <w:bookmarkEnd w:id="40"/>
     </w:p>
     <w:p>
       <w:r>
@@ -16811,7 +16962,7 @@
       <w:pPr>
         <w:pStyle w:val="Titre2"/>
       </w:pPr>
-      <w:bookmarkStart w:id="41" w:name="_Toc201187948"/>
+      <w:bookmarkStart w:id="40" w:name="_Toc201194418"/>
       <w:r>
         <w:t>2</w:t>
       </w:r>
@@ -16824,28 +16975,28 @@
       <w:r>
         <w:t xml:space="preserve"> Frontend</w:t>
       </w:r>
+      <w:bookmarkEnd w:id="40"/>
+    </w:p>
+    <w:p>
+      <w:pPr>
+        <w:pStyle w:val="Titre3"/>
+      </w:pPr>
+      <w:bookmarkStart w:id="41" w:name="_Toc201194419"/>
+      <w:r>
+        <w:t xml:space="preserve">a. </w:t>
+      </w:r>
+      <w:r>
+        <w:t>Contexte (</w:t>
+      </w:r>
+      <w:proofErr w:type="spellStart"/>
+      <w:r>
+        <w:t>Auth</w:t>
+      </w:r>
+      <w:proofErr w:type="spellEnd"/>
+      <w:r>
+        <w:t>, Session)</w:t>
+      </w:r>
       <w:bookmarkEnd w:id="41"/>
-    </w:p>
-    <w:p>
-      <w:pPr>
-        <w:pStyle w:val="Titre3"/>
-      </w:pPr>
-      <w:bookmarkStart w:id="42" w:name="_Toc201187949"/>
-      <w:r>
-        <w:t xml:space="preserve">a. </w:t>
-      </w:r>
-      <w:r>
-        <w:t>Contexte (</w:t>
-      </w:r>
-      <w:proofErr w:type="spellStart"/>
-      <w:r>
-        <w:t>Auth</w:t>
-      </w:r>
-      <w:proofErr w:type="spellEnd"/>
-      <w:r>
-        <w:t>, Session)</w:t>
-      </w:r>
-      <w:bookmarkEnd w:id="42"/>
       <w:r>
         <w:t> </w:t>
       </w:r>
@@ -17022,7 +17173,7 @@
       <w:pPr>
         <w:pStyle w:val="Titre3"/>
       </w:pPr>
-      <w:bookmarkStart w:id="43" w:name="_Toc201187950"/>
+      <w:bookmarkStart w:id="42" w:name="_Toc201194420"/>
       <w:r>
         <w:t xml:space="preserve">b. </w:t>
       </w:r>
@@ -17037,7 +17188,7 @@
       <w:r>
         <w:t>)</w:t>
       </w:r>
-      <w:bookmarkEnd w:id="43"/>
+      <w:bookmarkEnd w:id="42"/>
       <w:r>
         <w:t> </w:t>
       </w:r>
@@ -17164,7 +17315,7 @@
       <w:pPr>
         <w:pStyle w:val="Titre3"/>
       </w:pPr>
-      <w:bookmarkStart w:id="44" w:name="_Toc201187951"/>
+      <w:bookmarkStart w:id="43" w:name="_Toc201194421"/>
       <w:r>
         <w:lastRenderedPageBreak/>
         <w:t xml:space="preserve">c. </w:t>
@@ -17187,7 +17338,7 @@
       <w:r>
         <w:t>Constant</w:t>
       </w:r>
-      <w:bookmarkEnd w:id="44"/>
+      <w:bookmarkEnd w:id="43"/>
       <w:proofErr w:type="spellEnd"/>
       <w:r>
         <w:t xml:space="preserve"> </w:t>
@@ -17438,7 +17589,7 @@
       <w:pPr>
         <w:pStyle w:val="Titre3"/>
       </w:pPr>
-      <w:bookmarkStart w:id="45" w:name="_Toc201187952"/>
+      <w:bookmarkStart w:id="44" w:name="_Toc201194422"/>
       <w:r>
         <w:lastRenderedPageBreak/>
         <w:t xml:space="preserve">d. </w:t>
@@ -17451,7 +17602,7 @@
       <w:r>
         <w:t xml:space="preserve"> store</w:t>
       </w:r>
-      <w:bookmarkEnd w:id="45"/>
+      <w:bookmarkEnd w:id="44"/>
     </w:p>
     <w:p>
       <w:r>
@@ -17793,7 +17944,7 @@
       <w:pPr>
         <w:pStyle w:val="Titre3"/>
       </w:pPr>
-      <w:bookmarkStart w:id="46" w:name="_Toc201187953"/>
+      <w:bookmarkStart w:id="45" w:name="_Toc201194423"/>
       <w:r>
         <w:lastRenderedPageBreak/>
         <w:t xml:space="preserve">e. </w:t>
@@ -17818,7 +17969,7 @@
       <w:r>
         <w:t>api.ts</w:t>
       </w:r>
-      <w:bookmarkEnd w:id="46"/>
+      <w:bookmarkEnd w:id="45"/>
       <w:proofErr w:type="spellEnd"/>
     </w:p>
     <w:p>
@@ -18202,7 +18353,7 @@
       <w:pPr>
         <w:pStyle w:val="Titre3"/>
       </w:pPr>
-      <w:bookmarkStart w:id="47" w:name="_Toc201187954"/>
+      <w:bookmarkStart w:id="46" w:name="_Toc201194424"/>
       <w:r>
         <w:lastRenderedPageBreak/>
         <w:t xml:space="preserve">f. </w:t>
@@ -18216,94 +18367,94 @@
       <w:r>
         <w:t xml:space="preserve"> des utilisateurs</w:t>
       </w:r>
+      <w:bookmarkEnd w:id="46"/>
+      <w:r>
+        <w:t> </w:t>
+      </w:r>
+    </w:p>
+    <w:p>
+      <w:r>
+        <w:t>Je crée les vues</w:t>
+      </w:r>
+      <w:r>
+        <w:t xml:space="preserve"> et </w:t>
+      </w:r>
+      <w:r>
+        <w:t>les méthodes</w:t>
+      </w:r>
+      <w:r>
+        <w:t xml:space="preserve"> de la landing page, le login et </w:t>
+      </w:r>
+      <w:proofErr w:type="spellStart"/>
+      <w:r>
+        <w:t>register</w:t>
+      </w:r>
+      <w:proofErr w:type="spellEnd"/>
+      <w:r>
+        <w:t>,</w:t>
+      </w:r>
+      <w:r>
+        <w:t xml:space="preserve"> </w:t>
+      </w:r>
+      <w:r>
+        <w:t xml:space="preserve">et je teste leur fonctionnement </w:t>
+      </w:r>
+    </w:p>
+    <w:p>
+      <w:pPr>
+        <w:rPr>
+          <w:b/>
+          <w:bCs/>
+        </w:rPr>
+      </w:pPr>
+      <w:r>
+        <w:rPr>
+          <w:b/>
+          <w:bCs/>
+        </w:rPr>
+        <w:t>Annexe 0</w:t>
+      </w:r>
+      <w:r>
+        <w:rPr>
+          <w:b/>
+          <w:bCs/>
+        </w:rPr>
+        <w:t>7</w:t>
+      </w:r>
+      <w:r>
+        <w:rPr>
+          <w:b/>
+          <w:bCs/>
+        </w:rPr>
+        <w:t xml:space="preserve"> : Landing page, Login / </w:t>
+      </w:r>
+      <w:proofErr w:type="spellStart"/>
+      <w:r>
+        <w:rPr>
+          <w:b/>
+          <w:bCs/>
+        </w:rPr>
+        <w:t>Register</w:t>
+      </w:r>
+      <w:proofErr w:type="spellEnd"/>
+    </w:p>
+    <w:p>
+      <w:pPr>
+        <w:rPr>
+          <w:b/>
+          <w:bCs/>
+        </w:rPr>
+      </w:pPr>
+    </w:p>
+    <w:p>
+      <w:pPr>
+        <w:pStyle w:val="Titre3"/>
+      </w:pPr>
+      <w:bookmarkStart w:id="47" w:name="_Toc201194425"/>
+      <w:r>
+        <w:t>g. Charts et Consommation par API des cours actuel des cryptos</w:t>
+      </w:r>
       <w:bookmarkEnd w:id="47"/>
-      <w:r>
-        <w:t> </w:t>
-      </w:r>
-    </w:p>
-    <w:p>
-      <w:r>
-        <w:t>Je crée les vues</w:t>
-      </w:r>
-      <w:r>
-        <w:t xml:space="preserve"> et </w:t>
-      </w:r>
-      <w:r>
-        <w:t>les méthodes</w:t>
-      </w:r>
-      <w:r>
-        <w:t xml:space="preserve"> de la landing page, le login et </w:t>
-      </w:r>
-      <w:proofErr w:type="spellStart"/>
-      <w:r>
-        <w:t>register</w:t>
-      </w:r>
-      <w:proofErr w:type="spellEnd"/>
-      <w:r>
-        <w:t>,</w:t>
-      </w:r>
-      <w:r>
-        <w:t xml:space="preserve"> </w:t>
-      </w:r>
-      <w:r>
-        <w:t xml:space="preserve">et je teste leur fonctionnement </w:t>
-      </w:r>
-    </w:p>
-    <w:p>
-      <w:pPr>
-        <w:rPr>
-          <w:b/>
-          <w:bCs/>
-        </w:rPr>
-      </w:pPr>
-      <w:r>
-        <w:rPr>
-          <w:b/>
-          <w:bCs/>
-        </w:rPr>
-        <w:t>Annexe 0</w:t>
-      </w:r>
-      <w:r>
-        <w:rPr>
-          <w:b/>
-          <w:bCs/>
-        </w:rPr>
-        <w:t>7</w:t>
-      </w:r>
-      <w:r>
-        <w:rPr>
-          <w:b/>
-          <w:bCs/>
-        </w:rPr>
-        <w:t xml:space="preserve"> : Landing page, Login / </w:t>
-      </w:r>
-      <w:proofErr w:type="spellStart"/>
-      <w:r>
-        <w:rPr>
-          <w:b/>
-          <w:bCs/>
-        </w:rPr>
-        <w:t>Register</w:t>
-      </w:r>
-      <w:proofErr w:type="spellEnd"/>
-    </w:p>
-    <w:p>
-      <w:pPr>
-        <w:rPr>
-          <w:b/>
-          <w:bCs/>
-        </w:rPr>
-      </w:pPr>
-    </w:p>
-    <w:p>
-      <w:pPr>
-        <w:pStyle w:val="Titre3"/>
-      </w:pPr>
-      <w:bookmarkStart w:id="48" w:name="_Toc201187955"/>
-      <w:r>
-        <w:t>g. Charts et Consommation par API des cours actuel des cryptos</w:t>
-      </w:r>
-      <w:bookmarkEnd w:id="48"/>
     </w:p>
     <w:p>
       <w:r>
@@ -18369,33 +18520,33 @@
       <w:pPr>
         <w:pStyle w:val="Titre3"/>
       </w:pPr>
-      <w:bookmarkStart w:id="49" w:name="_Toc201187956"/>
+      <w:bookmarkStart w:id="48" w:name="_Toc201194426"/>
       <w:r>
         <w:t>h</w:t>
       </w:r>
       <w:r>
         <w:t>. RGPD et Cookies</w:t>
       </w:r>
+      <w:bookmarkEnd w:id="48"/>
+    </w:p>
+    <w:p>
+      <w:r>
+        <w:t>Je mets en place … RGPD … pour la protection des données te droit rétractation des données</w:t>
+      </w:r>
+    </w:p>
+    <w:p>
+      <w:pPr>
+        <w:pStyle w:val="Titre2"/>
+      </w:pPr>
+      <w:bookmarkStart w:id="49" w:name="_Toc201194427"/>
+      <w:r>
+        <w:t xml:space="preserve">3. </w:t>
+      </w:r>
+      <w:proofErr w:type="spellStart"/>
+      <w:r>
+        <w:t>Securité</w:t>
+      </w:r>
       <w:bookmarkEnd w:id="49"/>
-    </w:p>
-    <w:p>
-      <w:r>
-        <w:t>Je mets en place … RGPD … pour la protection des données te droit rétractation des données</w:t>
-      </w:r>
-    </w:p>
-    <w:p>
-      <w:pPr>
-        <w:pStyle w:val="Titre2"/>
-      </w:pPr>
-      <w:bookmarkStart w:id="50" w:name="_Toc201187957"/>
-      <w:r>
-        <w:t xml:space="preserve">3. </w:t>
-      </w:r>
-      <w:proofErr w:type="spellStart"/>
-      <w:r>
-        <w:t>Securité</w:t>
-      </w:r>
-      <w:bookmarkEnd w:id="50"/>
       <w:proofErr w:type="spellEnd"/>
     </w:p>
     <w:p>
@@ -18511,7 +18662,7 @@
       <w:pPr>
         <w:pStyle w:val="Titre1"/>
       </w:pPr>
-      <w:bookmarkStart w:id="51" w:name="_Toc201187958"/>
+      <w:bookmarkStart w:id="50" w:name="_Toc201194428"/>
       <w:r>
         <w:lastRenderedPageBreak/>
         <w:t>7</w:t>
@@ -18519,51 +18670,51 @@
       <w:r>
         <w:t>. Conclusion</w:t>
       </w:r>
+      <w:bookmarkEnd w:id="50"/>
+    </w:p>
+    <w:p>
+      <w:pPr>
+        <w:pStyle w:val="Titre2"/>
+      </w:pPr>
+      <w:bookmarkStart w:id="51" w:name="_Toc201194429"/>
+      <w:r>
+        <w:t>a. Remerciements</w:t>
+      </w:r>
       <w:bookmarkEnd w:id="51"/>
     </w:p>
     <w:p>
-      <w:pPr>
-        <w:pStyle w:val="Titre2"/>
-      </w:pPr>
-      <w:bookmarkStart w:id="52" w:name="_Toc201187959"/>
-      <w:r>
-        <w:t>a. Remerciements</w:t>
+      <w:r>
+        <w:t xml:space="preserve">Je souhaite avant tout remercier l’IDEM de m’avoir offert cette opportunité d’apprentissage continue et stimulante : les professeurs et intervenants ont été des piliers indispensables dans mon évolution, m’apportant conseils et éclairages au moment où j’en avais le plus besoin. </w:t>
+      </w:r>
+    </w:p>
+    <w:p>
+      <w:r>
+        <w:t xml:space="preserve">Je tiens également à souligner la qualité de l’encadrement pédagogique, toujours attentif et disponible tout au long de ce projet. Un grand merci à l’équipe </w:t>
+      </w:r>
+      <w:r>
+        <w:t xml:space="preserve">de REVIMPORT </w:t>
+      </w:r>
+      <w:r>
+        <w:t>pour son accueil et son soutien durant mon alternance</w:t>
+      </w:r>
+      <w:r>
+        <w:t>.</w:t>
+      </w:r>
+    </w:p>
+    <w:p>
+      <w:r>
+        <w:t>Enfin, je remercie ma famille et mes amis pour leur patience et leurs encouragements constants, qui m’ont permis de mener à bien ce mémoire et de franchir chaque étape avec sérénité.</w:t>
+      </w:r>
+    </w:p>
+    <w:p>
+      <w:bookmarkStart w:id="52" w:name="_Toc201194430"/>
+      <w:r>
+        <w:rPr>
+          <w:rStyle w:val="Titre2Car"/>
+        </w:rPr>
+        <w:t>b. Axes d’amélioration</w:t>
       </w:r>
       <w:bookmarkEnd w:id="52"/>
-    </w:p>
-    <w:p>
-      <w:r>
-        <w:t xml:space="preserve">Je souhaite avant tout remercier l’IDEM de m’avoir offert cette opportunité d’apprentissage continue et stimulante : les professeurs et intervenants ont été des piliers indispensables dans mon évolution, m’apportant conseils et éclairages au moment où j’en avais le plus besoin. </w:t>
-      </w:r>
-    </w:p>
-    <w:p>
-      <w:r>
-        <w:t xml:space="preserve">Je tiens également à souligner la qualité de l’encadrement pédagogique, toujours attentif et disponible tout au long de ce projet. Un grand merci à l’équipe </w:t>
-      </w:r>
-      <w:r>
-        <w:t xml:space="preserve">de REVIMPORT </w:t>
-      </w:r>
-      <w:r>
-        <w:t>pour son accueil et son soutien durant mon alternance</w:t>
-      </w:r>
-      <w:r>
-        <w:t>.</w:t>
-      </w:r>
-    </w:p>
-    <w:p>
-      <w:r>
-        <w:t>Enfin, je remercie ma famille et mes amis pour leur patience et leurs encouragements constants, qui m’ont permis de mener à bien ce mémoire et de franchir chaque étape avec sérénité.</w:t>
-      </w:r>
-    </w:p>
-    <w:p>
-      <w:bookmarkStart w:id="53" w:name="_Toc201187960"/>
-      <w:r>
-        <w:rPr>
-          <w:rStyle w:val="Titre2Car"/>
-        </w:rPr>
-        <w:t>b. Axes d’amélioration</w:t>
-      </w:r>
-      <w:bookmarkEnd w:id="53"/>
       <w:r>
         <w:br/>
         <w:t xml:space="preserve">– </w:t>
@@ -18718,14 +18869,14 @@
       </w:r>
     </w:p>
     <w:p>
-      <w:bookmarkStart w:id="54" w:name="_Toc201187961"/>
+      <w:bookmarkStart w:id="53" w:name="_Toc201194431"/>
       <w:r>
         <w:rPr>
           <w:rStyle w:val="Titre2Car"/>
         </w:rPr>
         <w:t>c. Retour d’expérience</w:t>
       </w:r>
-      <w:bookmarkEnd w:id="54"/>
+      <w:bookmarkEnd w:id="53"/>
       <w:r>
         <w:br/>
       </w:r>
@@ -18774,12 +18925,12 @@
       <w:pPr>
         <w:pStyle w:val="Titre1"/>
       </w:pPr>
-      <w:bookmarkStart w:id="55" w:name="_Toc201187962"/>
+      <w:bookmarkStart w:id="54" w:name="_Toc201194432"/>
       <w:r>
         <w:lastRenderedPageBreak/>
         <w:t>Annexes</w:t>
       </w:r>
-      <w:bookmarkEnd w:id="55"/>
+      <w:bookmarkEnd w:id="54"/>
     </w:p>
     <w:p>
       <w:r>
@@ -18964,30 +19115,23 @@
     </w:p>
     <w:p>
       <w:r>
+        <w:rPr>
+          <w:noProof/>
+        </w:rPr>
         <w:lastRenderedPageBreak/>
-        <w:t xml:space="preserve">Annexe 04 : </w:t>
-      </w:r>
-      <w:proofErr w:type="spellStart"/>
-      <w:r>
-        <w:t>BlockLumen.sql</w:t>
-      </w:r>
-      <w:proofErr w:type="spellEnd"/>
-      <w:r>
-        <w:t xml:space="preserve"> – Script Base de </w:t>
-      </w:r>
-      <w:proofErr w:type="gramStart"/>
-      <w:r>
-        <w:t>donnée</w:t>
-      </w:r>
-      <w:proofErr w:type="gramEnd"/>
-    </w:p>
-    <w:p>
-      <w:r>
         <w:drawing>
-          <wp:inline distT="0" distB="0" distL="0" distR="0" wp14:anchorId="7DA3BF84" wp14:editId="32C93D4D">
-            <wp:extent cx="4871141" cy="8346440"/>
-            <wp:effectExtent l="0" t="0" r="5715" b="0"/>
-            <wp:docPr id="587909556" name="Image 1" descr="Une image contenant texte, capture d’écran, logiciel&#10;&#10;Le contenu généré par l’IA peut être incorrect."/>
+          <wp:anchor distT="0" distB="0" distL="114300" distR="114300" simplePos="0" relativeHeight="251714560" behindDoc="0" locked="0" layoutInCell="1" allowOverlap="1" wp14:anchorId="121CFEE1" wp14:editId="69092808">
+            <wp:simplePos x="0" y="0"/>
+            <wp:positionH relativeFrom="margin">
+              <wp:align>center</wp:align>
+            </wp:positionH>
+            <wp:positionV relativeFrom="paragraph">
+              <wp:posOffset>438412</wp:posOffset>
+            </wp:positionV>
+            <wp:extent cx="6936740" cy="7766050"/>
+            <wp:effectExtent l="0" t="0" r="0" b="6350"/>
+            <wp:wrapTopAndBottom/>
+            <wp:docPr id="1809524703" name="Image 1" descr="Une image contenant texte, capture d’écran&#10;&#10;Le contenu généré par l’IA peut être incorrect."/>
             <wp:cNvGraphicFramePr>
               <a:graphicFrameLocks xmlns:a="http://schemas.openxmlformats.org/drawingml/2006/main" noChangeAspect="1"/>
             </wp:cNvGraphicFramePr>
@@ -18995,11 +19139,17 @@
               <a:graphicData uri="http://schemas.openxmlformats.org/drawingml/2006/picture">
                 <pic:pic xmlns:pic="http://schemas.openxmlformats.org/drawingml/2006/picture">
                   <pic:nvPicPr>
-                    <pic:cNvPr id="587909556" name="Image 1" descr="Une image contenant texte, capture d’écran, logiciel&#10;&#10;Le contenu généré par l’IA peut être incorrect."/>
+                    <pic:cNvPr id="1809524703" name="Image 1" descr="Une image contenant texte, capture d’écran&#10;&#10;Le contenu généré par l’IA peut être incorrect."/>
                     <pic:cNvPicPr/>
                   </pic:nvPicPr>
                   <pic:blipFill>
-                    <a:blip r:embed="rId46"/>
+                    <a:blip r:embed="rId46">
+                      <a:extLst>
+                        <a:ext uri="{28A0092B-C50C-407E-A947-70E740481C1C}">
+                          <a14:useLocalDpi xmlns:a14="http://schemas.microsoft.com/office/drawing/2010/main" val="0"/>
+                        </a:ext>
+                      </a:extLst>
+                    </a:blip>
                     <a:stretch>
                       <a:fillRect/>
                     </a:stretch>
@@ -19007,7 +19157,7 @@
                   <pic:spPr>
                     <a:xfrm>
                       <a:off x="0" y="0"/>
-                      <a:ext cx="4875392" cy="8353724"/>
+                      <a:ext cx="6936740" cy="7766050"/>
                     </a:xfrm>
                     <a:prstGeom prst="rect">
                       <a:avLst/>
@@ -19016,36 +19166,52 @@
                 </pic:pic>
               </a:graphicData>
             </a:graphic>
-          </wp:inline>
+            <wp14:sizeRelH relativeFrom="margin">
+              <wp14:pctWidth>0</wp14:pctWidth>
+            </wp14:sizeRelH>
+            <wp14:sizeRelV relativeFrom="margin">
+              <wp14:pctHeight>0</wp14:pctHeight>
+            </wp14:sizeRelV>
+          </wp:anchor>
         </w:drawing>
       </w:r>
-    </w:p>
-    <w:p>
-      <w:r>
+      <w:r>
+        <w:t xml:space="preserve">Annexe 04 : </w:t>
+      </w:r>
+      <w:proofErr w:type="spellStart"/>
+      <w:r>
+        <w:t>BlockLumen.sql</w:t>
+      </w:r>
+      <w:proofErr w:type="spellEnd"/>
+      <w:r>
+        <w:t xml:space="preserve"> – Script Base de </w:t>
+      </w:r>
+      <w:proofErr w:type="gramStart"/>
+      <w:r>
+        <w:t>donnée</w:t>
+      </w:r>
+      <w:proofErr w:type="gramEnd"/>
+    </w:p>
+    <w:p/>
+    <w:p>
+      <w:r>
+        <w:rPr>
+          <w:noProof/>
+        </w:rPr>
         <w:lastRenderedPageBreak/>
-        <w:t xml:space="preserve">Annexe 04 : </w:t>
-      </w:r>
-      <w:proofErr w:type="spellStart"/>
-      <w:r>
-        <w:t>BlockLumen.sql</w:t>
-      </w:r>
-      <w:proofErr w:type="spellEnd"/>
-      <w:r>
-        <w:t xml:space="preserve"> – Script Base de </w:t>
-      </w:r>
-      <w:proofErr w:type="gramStart"/>
-      <w:r>
-        <w:t>donnée</w:t>
-      </w:r>
-      <w:proofErr w:type="gramEnd"/>
-    </w:p>
-    <w:p>
-      <w:r>
         <w:drawing>
-          <wp:inline distT="0" distB="0" distL="0" distR="0" wp14:anchorId="326DC681" wp14:editId="38651BF4">
-            <wp:extent cx="4686954" cy="8002117"/>
-            <wp:effectExtent l="0" t="0" r="0" b="0"/>
-            <wp:docPr id="1032387973" name="Image 1"/>
+          <wp:anchor distT="0" distB="0" distL="114300" distR="114300" simplePos="0" relativeHeight="251715584" behindDoc="0" locked="0" layoutInCell="1" allowOverlap="1" wp14:anchorId="62FE47BE" wp14:editId="48FEB99E">
+            <wp:simplePos x="0" y="0"/>
+            <wp:positionH relativeFrom="margin">
+              <wp:align>center</wp:align>
+            </wp:positionH>
+            <wp:positionV relativeFrom="paragraph">
+              <wp:posOffset>534517</wp:posOffset>
+            </wp:positionV>
+            <wp:extent cx="6993890" cy="7630160"/>
+            <wp:effectExtent l="0" t="0" r="0" b="8890"/>
+            <wp:wrapTopAndBottom/>
+            <wp:docPr id="1606590173" name="Image 1" descr="Une image contenant texte, capture d’écran, logiciel&#10;&#10;Le contenu généré par l’IA peut être incorrect."/>
             <wp:cNvGraphicFramePr>
               <a:graphicFrameLocks xmlns:a="http://schemas.openxmlformats.org/drawingml/2006/main" noChangeAspect="1"/>
             </wp:cNvGraphicFramePr>
@@ -19053,11 +19219,17 @@
               <a:graphicData uri="http://schemas.openxmlformats.org/drawingml/2006/picture">
                 <pic:pic xmlns:pic="http://schemas.openxmlformats.org/drawingml/2006/picture">
                   <pic:nvPicPr>
-                    <pic:cNvPr id="1032387973" name=""/>
+                    <pic:cNvPr id="1606590173" name="Image 1" descr="Une image contenant texte, capture d’écran, logiciel&#10;&#10;Le contenu généré par l’IA peut être incorrect."/>
                     <pic:cNvPicPr/>
                   </pic:nvPicPr>
                   <pic:blipFill>
-                    <a:blip r:embed="rId47"/>
+                    <a:blip r:embed="rId47">
+                      <a:extLst>
+                        <a:ext uri="{28A0092B-C50C-407E-A947-70E740481C1C}">
+                          <a14:useLocalDpi xmlns:a14="http://schemas.microsoft.com/office/drawing/2010/main" val="0"/>
+                        </a:ext>
+                      </a:extLst>
+                    </a:blip>
                     <a:stretch>
                       <a:fillRect/>
                     </a:stretch>
@@ -19065,7 +19237,7 @@
                   <pic:spPr>
                     <a:xfrm>
                       <a:off x="0" y="0"/>
-                      <a:ext cx="4686954" cy="8002117"/>
+                      <a:ext cx="6993890" cy="7630160"/>
                     </a:xfrm>
                     <a:prstGeom prst="rect">
                       <a:avLst/>
@@ -19074,10 +19246,34 @@
                 </pic:pic>
               </a:graphicData>
             </a:graphic>
-          </wp:inline>
+            <wp14:sizeRelH relativeFrom="margin">
+              <wp14:pctWidth>0</wp14:pctWidth>
+            </wp14:sizeRelH>
+            <wp14:sizeRelV relativeFrom="margin">
+              <wp14:pctHeight>0</wp14:pctHeight>
+            </wp14:sizeRelV>
+          </wp:anchor>
         </w:drawing>
       </w:r>
-    </w:p>
+      <w:r>
+        <w:t xml:space="preserve">Annexe 04 : </w:t>
+      </w:r>
+      <w:proofErr w:type="spellStart"/>
+      <w:r>
+        <w:t>BlockLumen.sql</w:t>
+      </w:r>
+      <w:proofErr w:type="spellEnd"/>
+      <w:r>
+        <w:t xml:space="preserve"> – Script Base de </w:t>
+      </w:r>
+      <w:proofErr w:type="gramStart"/>
+      <w:r>
+        <w:t>donnée</w:t>
+      </w:r>
+      <w:proofErr w:type="gramEnd"/>
+    </w:p>
+    <w:p/>
+    <w:p/>
     <w:p/>
     <w:p>
       <w:r>
@@ -19259,6 +19455,9 @@
     </w:p>
     <w:p>
       <w:r>
+        <w:rPr>
+          <w:noProof/>
+        </w:rPr>
         <w:drawing>
           <wp:inline distT="0" distB="0" distL="0" distR="0" wp14:anchorId="4A5D2953" wp14:editId="001B9F1F">
             <wp:extent cx="5760720" cy="3105785"/>
@@ -26240,6 +26439,7 @@
   <w:style w:type="character" w:default="1" w:styleId="Policepardfaut">
     <w:name w:val="Default Paragraph Font"/>
     <w:uiPriority w:val="1"/>
+    <w:semiHidden/>
     <w:unhideWhenUsed/>
   </w:style>
   <w:style w:type="table" w:default="1" w:styleId="TableauNormal">

</xml_diff>